<commit_message>
Added pros and cons of Telerik
</commit_message>
<xml_diff>
--- a/Assignment 5/Report/Telerik.docx
+++ b/Assignment 5/Report/Telerik.docx
@@ -153,13 +153,8 @@
         <w:t>Instructor:</w:t>
       </w:r>
       <w:r>
-        <w:t xml:space="preserve"> Dr. </w:t>
-      </w:r>
-      <w:proofErr w:type="spellStart"/>
-      <w:r>
-        <w:t>Shaarbaf</w:t>
-      </w:r>
-      <w:proofErr w:type="spellEnd"/>
+        <w:t xml:space="preserve"> Dr. Shaarbaf</w:t>
+      </w:r>
     </w:p>
     <w:p>
       <w:pPr>
@@ -246,7 +241,7 @@
           <w:r>
             <w:fldChar w:fldCharType="separate"/>
           </w:r>
-          <w:hyperlink w:anchor="_Toc154257666" w:history="1">
+          <w:hyperlink w:anchor="_Toc154261413" w:history="1">
             <w:r>
               <w:rPr>
                 <w:rStyle w:val="Hyperlink"/>
@@ -275,7 +270,7 @@
                 <w:noProof/>
                 <w:webHidden/>
               </w:rPr>
-              <w:instrText xml:space="preserve"> PAGEREF _Toc154257666 \h </w:instrText>
+              <w:instrText xml:space="preserve"> PAGEREF _Toc154261413 \h </w:instrText>
             </w:r>
             <w:r>
               <w:rPr>
@@ -317,7 +312,7 @@
               <w:noProof/>
             </w:rPr>
           </w:pPr>
-          <w:hyperlink w:anchor="_Toc154257667" w:history="1">
+          <w:hyperlink w:anchor="_Toc154261414" w:history="1">
             <w:r>
               <w:rPr>
                 <w:rStyle w:val="Hyperlink"/>
@@ -346,7 +341,7 @@
                 <w:noProof/>
                 <w:webHidden/>
               </w:rPr>
-              <w:instrText xml:space="preserve"> PAGEREF _Toc154257667 \h </w:instrText>
+              <w:instrText xml:space="preserve"> PAGEREF _Toc154261414 \h </w:instrText>
             </w:r>
             <w:r>
               <w:rPr>
@@ -388,7 +383,7 @@
               <w:noProof/>
             </w:rPr>
           </w:pPr>
-          <w:hyperlink w:anchor="_Toc154257668" w:history="1">
+          <w:hyperlink w:anchor="_Toc154261415" w:history="1">
             <w:r>
               <w:rPr>
                 <w:rStyle w:val="Hyperlink"/>
@@ -417,7 +412,7 @@
                 <w:noProof/>
                 <w:webHidden/>
               </w:rPr>
-              <w:instrText xml:space="preserve"> PAGEREF _Toc154257668 \h </w:instrText>
+              <w:instrText xml:space="preserve"> PAGEREF _Toc154261415 \h </w:instrText>
             </w:r>
             <w:r>
               <w:rPr>
@@ -459,7 +454,7 @@
               <w:noProof/>
             </w:rPr>
           </w:pPr>
-          <w:hyperlink w:anchor="_Toc154257669" w:history="1">
+          <w:hyperlink w:anchor="_Toc154261416" w:history="1">
             <w:r>
               <w:rPr>
                 <w:rStyle w:val="Hyperlink"/>
@@ -488,7 +483,7 @@
                 <w:noProof/>
                 <w:webHidden/>
               </w:rPr>
-              <w:instrText xml:space="preserve"> PAGEREF _Toc154257669 \h </w:instrText>
+              <w:instrText xml:space="preserve"> PAGEREF _Toc154261416 \h </w:instrText>
             </w:r>
             <w:r>
               <w:rPr>
@@ -531,7 +526,7 @@
               <w:noProof/>
             </w:rPr>
           </w:pPr>
-          <w:hyperlink w:anchor="_Toc154257670" w:history="1">
+          <w:hyperlink w:anchor="_Toc154261417" w:history="1">
             <w:r>
               <w:rPr>
                 <w:rStyle w:val="Hyperlink"/>
@@ -576,7 +571,7 @@
                 <w:noProof/>
                 <w:webHidden/>
               </w:rPr>
-              <w:instrText xml:space="preserve"> PAGEREF _Toc154257670 \h </w:instrText>
+              <w:instrText xml:space="preserve"> PAGEREF _Toc154261417 \h </w:instrText>
             </w:r>
             <w:r>
               <w:rPr>
@@ -619,7 +614,7 @@
               <w:noProof/>
             </w:rPr>
           </w:pPr>
-          <w:hyperlink w:anchor="_Toc154257671" w:history="1">
+          <w:hyperlink w:anchor="_Toc154261418" w:history="1">
             <w:r>
               <w:rPr>
                 <w:rStyle w:val="Hyperlink"/>
@@ -664,7 +659,7 @@
                 <w:noProof/>
                 <w:webHidden/>
               </w:rPr>
-              <w:instrText xml:space="preserve"> PAGEREF _Toc154257671 \h </w:instrText>
+              <w:instrText xml:space="preserve"> PAGEREF _Toc154261418 \h </w:instrText>
             </w:r>
             <w:r>
               <w:rPr>
@@ -706,7 +701,7 @@
               <w:noProof/>
             </w:rPr>
           </w:pPr>
-          <w:hyperlink w:anchor="_Toc154257672" w:history="1">
+          <w:hyperlink w:anchor="_Toc154261419" w:history="1">
             <w:r>
               <w:rPr>
                 <w:rStyle w:val="Hyperlink"/>
@@ -735,7 +730,7 @@
                 <w:noProof/>
                 <w:webHidden/>
               </w:rPr>
-              <w:instrText xml:space="preserve"> PAGEREF _Toc154257672 \h </w:instrText>
+              <w:instrText xml:space="preserve"> PAGEREF _Toc154261419 \h </w:instrText>
             </w:r>
             <w:r>
               <w:rPr>
@@ -777,7 +772,7 @@
               <w:noProof/>
             </w:rPr>
           </w:pPr>
-          <w:hyperlink w:anchor="_Toc154257673" w:history="1">
+          <w:hyperlink w:anchor="_Toc154261420" w:history="1">
             <w:r>
               <w:rPr>
                 <w:rStyle w:val="Hyperlink"/>
@@ -806,7 +801,7 @@
                 <w:noProof/>
                 <w:webHidden/>
               </w:rPr>
-              <w:instrText xml:space="preserve"> PAGEREF _Toc154257673 \h </w:instrText>
+              <w:instrText xml:space="preserve"> PAGEREF _Toc154261420 \h </w:instrText>
             </w:r>
             <w:r>
               <w:rPr>
@@ -848,7 +843,7 @@
               <w:noProof/>
             </w:rPr>
           </w:pPr>
-          <w:hyperlink w:anchor="_Toc154257674" w:history="1">
+          <w:hyperlink w:anchor="_Toc154261421" w:history="1">
             <w:r>
               <w:rPr>
                 <w:rStyle w:val="Hyperlink"/>
@@ -877,7 +872,7 @@
                 <w:noProof/>
                 <w:webHidden/>
               </w:rPr>
-              <w:instrText xml:space="preserve"> PAGEREF _Toc154257674 \h </w:instrText>
+              <w:instrText xml:space="preserve"> PAGEREF _Toc154261421 \h </w:instrText>
             </w:r>
             <w:r>
               <w:rPr>
@@ -919,7 +914,7 @@
               <w:noProof/>
             </w:rPr>
           </w:pPr>
-          <w:hyperlink w:anchor="_Toc154257675" w:history="1">
+          <w:hyperlink w:anchor="_Toc154261422" w:history="1">
             <w:r>
               <w:rPr>
                 <w:rStyle w:val="Hyperlink"/>
@@ -927,7 +922,7 @@
                 <w:bCs/>
                 <w:noProof/>
               </w:rPr>
-              <w:t>Explanation Video Link</w:t>
+              <w:t>Advantages and Disadvantages</w:t>
             </w:r>
             <w:r>
               <w:rPr>
@@ -948,7 +943,7 @@
                 <w:noProof/>
                 <w:webHidden/>
               </w:rPr>
-              <w:instrText xml:space="preserve"> PAGEREF _Toc154257675 \h </w:instrText>
+              <w:instrText xml:space="preserve"> PAGEREF _Toc154261422 \h </w:instrText>
             </w:r>
             <w:r>
               <w:rPr>
@@ -990,7 +985,7 @@
               <w:noProof/>
             </w:rPr>
           </w:pPr>
-          <w:hyperlink w:anchor="_Toc154257676" w:history="1">
+          <w:hyperlink w:anchor="_Toc154261423" w:history="1">
             <w:r>
               <w:rPr>
                 <w:rStyle w:val="Hyperlink"/>
@@ -998,6 +993,77 @@
                 <w:bCs/>
                 <w:noProof/>
               </w:rPr>
+              <w:t>Explanation Video Link</w:t>
+            </w:r>
+            <w:r>
+              <w:rPr>
+                <w:noProof/>
+                <w:webHidden/>
+              </w:rPr>
+              <w:tab/>
+            </w:r>
+            <w:r>
+              <w:rPr>
+                <w:noProof/>
+                <w:webHidden/>
+              </w:rPr>
+              <w:fldChar w:fldCharType="begin"/>
+            </w:r>
+            <w:r>
+              <w:rPr>
+                <w:noProof/>
+                <w:webHidden/>
+              </w:rPr>
+              <w:instrText xml:space="preserve"> PAGEREF _Toc154261423 \h </w:instrText>
+            </w:r>
+            <w:r>
+              <w:rPr>
+                <w:noProof/>
+                <w:webHidden/>
+              </w:rPr>
+            </w:r>
+            <w:r>
+              <w:rPr>
+                <w:noProof/>
+                <w:webHidden/>
+              </w:rPr>
+              <w:fldChar w:fldCharType="separate"/>
+            </w:r>
+            <w:r>
+              <w:rPr>
+                <w:noProof/>
+                <w:webHidden/>
+              </w:rPr>
+              <w:t>10</w:t>
+            </w:r>
+            <w:r>
+              <w:rPr>
+                <w:noProof/>
+                <w:webHidden/>
+              </w:rPr>
+              <w:fldChar w:fldCharType="end"/>
+            </w:r>
+          </w:hyperlink>
+        </w:p>
+        <w:p>
+          <w:pPr>
+            <w:pStyle w:val="TOC1"/>
+            <w:tabs>
+              <w:tab w:val="right" w:leader="dot" w:pos="9350"/>
+            </w:tabs>
+            <w:rPr>
+              <w:rFonts w:eastAsiaTheme="minorEastAsia"/>
+              <w:noProof/>
+            </w:rPr>
+          </w:pPr>
+          <w:hyperlink w:anchor="_Toc154261424" w:history="1">
+            <w:r>
+              <w:rPr>
+                <w:rStyle w:val="Hyperlink"/>
+                <w:b/>
+                <w:bCs/>
+                <w:noProof/>
+              </w:rPr>
               <w:t>Resources</w:t>
             </w:r>
             <w:r>
@@ -1019,7 +1085,7 @@
                 <w:noProof/>
                 <w:webHidden/>
               </w:rPr>
-              <w:instrText xml:space="preserve"> PAGEREF _Toc154257676 \h </w:instrText>
+              <w:instrText xml:space="preserve"> PAGEREF _Toc154261424 \h </w:instrText>
             </w:r>
             <w:r>
               <w:rPr>
@@ -1039,7 +1105,7 @@
                 <w:noProof/>
                 <w:webHidden/>
               </w:rPr>
-              <w:t>9</w:t>
+              <w:t>10</w:t>
             </w:r>
             <w:r>
               <w:rPr>
@@ -1078,7 +1144,7 @@
           <w:szCs w:val="36"/>
         </w:rPr>
       </w:pPr>
-      <w:bookmarkStart w:id="0" w:name="_Toc154257666"/>
+      <w:bookmarkStart w:id="0" w:name="_Toc154261413"/>
       <w:r>
         <w:rPr>
           <w:b/>
@@ -1367,7 +1433,7 @@
           <w:szCs w:val="36"/>
         </w:rPr>
       </w:pPr>
-      <w:bookmarkStart w:id="1" w:name="_Toc154257667"/>
+      <w:bookmarkStart w:id="1" w:name="_Toc154261414"/>
       <w:r>
         <w:rPr>
           <w:b/>
@@ -1421,7 +1487,7 @@
           <w:szCs w:val="36"/>
         </w:rPr>
       </w:pPr>
-      <w:bookmarkStart w:id="2" w:name="_Toc154257668"/>
+      <w:bookmarkStart w:id="2" w:name="_Toc154261415"/>
       <w:r>
         <w:rPr>
           <w:b/>
@@ -1708,7 +1774,7 @@
           <w:szCs w:val="36"/>
         </w:rPr>
       </w:pPr>
-      <w:bookmarkStart w:id="3" w:name="_Toc154257669"/>
+      <w:bookmarkStart w:id="3" w:name="_Toc154261416"/>
       <w:r>
         <w:rPr>
           <w:b/>
@@ -1737,7 +1803,7 @@
           <w:szCs w:val="28"/>
         </w:rPr>
       </w:pPr>
-      <w:bookmarkStart w:id="4" w:name="_Toc154257670"/>
+      <w:bookmarkStart w:id="4" w:name="_Toc154261417"/>
       <w:r>
         <w:rPr>
           <w:b/>
@@ -2109,7 +2175,7 @@
           <w:bCs/>
         </w:rPr>
       </w:pPr>
-      <w:bookmarkStart w:id="5" w:name="_Toc154257671"/>
+      <w:bookmarkStart w:id="5" w:name="_Toc154261418"/>
       <w:r>
         <w:rPr>
           <w:b/>
@@ -2325,7 +2391,7 @@
         </w:rPr>
         <w:tab/>
       </w:r>
-      <w:bookmarkStart w:id="6" w:name="_Toc154257672"/>
+      <w:bookmarkStart w:id="6" w:name="_Toc154261419"/>
       <w:r>
         <w:rPr>
           <w:b/>
@@ -2415,7 +2481,7 @@
         <w:lastRenderedPageBreak/>
         <w:tab/>
       </w:r>
-      <w:bookmarkStart w:id="7" w:name="_Toc154257673"/>
+      <w:bookmarkStart w:id="7" w:name="_Toc154261420"/>
       <w:r>
         <w:rPr>
           <w:b/>
@@ -2523,7 +2589,7 @@
         </w:rPr>
         <w:tab/>
       </w:r>
-      <w:bookmarkStart w:id="8" w:name="_Toc154257674"/>
+      <w:bookmarkStart w:id="8" w:name="_Toc154261421"/>
       <w:r>
         <w:rPr>
           <w:b/>
@@ -2669,11 +2735,6 @@
       </w:r>
     </w:p>
     <w:p>
-      <w:r>
-        <w:br w:type="page"/>
-      </w:r>
-    </w:p>
-    <w:p>
       <w:pPr>
         <w:pStyle w:val="Heading1"/>
         <w:rPr>
@@ -2684,7 +2745,10 @@
           <w:szCs w:val="36"/>
         </w:rPr>
       </w:pPr>
-      <w:bookmarkStart w:id="9" w:name="_Toc154257675"/>
+      <w:r>
+        <w:br w:type="page"/>
+      </w:r>
+      <w:bookmarkStart w:id="9" w:name="_Toc154261422"/>
       <w:r>
         <w:rPr>
           <w:b/>
@@ -2694,9 +2758,636 @@
           <w:szCs w:val="36"/>
         </w:rPr>
         <w:lastRenderedPageBreak/>
+        <w:t>Advantages and Disadvantages</w:t>
+      </w:r>
+      <w:bookmarkEnd w:id="9"/>
+    </w:p>
+    <w:p>
+      <w:r>
+        <w:t>Advantages of Telerik Test Studio are:</w:t>
+      </w:r>
+    </w:p>
+    <w:p>
+      <w:pPr>
+        <w:numPr>
+          <w:ilvl w:val="0"/>
+          <w:numId w:val="37"/>
+        </w:numPr>
+        <w:shd w:val="clear" w:color="auto" w:fill="FFFFFF"/>
+        <w:spacing w:before="100" w:beforeAutospacing="1" w:after="100" w:afterAutospacing="1" w:line="240" w:lineRule="auto"/>
+        <w:rPr>
+          <w:rFonts w:eastAsia="Times New Roman" w:cstheme="minorHAnsi"/>
+          <w:color w:val="333333"/>
+        </w:rPr>
+      </w:pPr>
+      <w:r>
+        <w:rPr>
+          <w:rFonts w:eastAsia="Times New Roman" w:cstheme="minorHAnsi"/>
+          <w:color w:val="333333"/>
+        </w:rPr>
+        <w:t>Telerik Test Studio is very user friendly and easy to learn.</w:t>
+      </w:r>
+    </w:p>
+    <w:p>
+      <w:pPr>
+        <w:numPr>
+          <w:ilvl w:val="0"/>
+          <w:numId w:val="37"/>
+        </w:numPr>
+        <w:shd w:val="clear" w:color="auto" w:fill="FFFFFF"/>
+        <w:spacing w:before="100" w:beforeAutospacing="1" w:after="100" w:afterAutospacing="1" w:line="240" w:lineRule="auto"/>
+        <w:rPr>
+          <w:rFonts w:eastAsia="Times New Roman" w:cstheme="minorHAnsi"/>
+          <w:color w:val="333333"/>
+        </w:rPr>
+      </w:pPr>
+      <w:r>
+        <w:rPr>
+          <w:rFonts w:eastAsia="Times New Roman" w:cstheme="minorHAnsi"/>
+          <w:color w:val="333333"/>
+        </w:rPr>
+        <w:t>Good language support, Test Studio doesn’t require you to write code in a lot of scenarios. However, if you do need to it supports C# and VB.NET.</w:t>
+      </w:r>
+    </w:p>
+    <w:p>
+      <w:pPr>
+        <w:numPr>
+          <w:ilvl w:val="0"/>
+          <w:numId w:val="37"/>
+        </w:numPr>
+        <w:shd w:val="clear" w:color="auto" w:fill="FFFFFF"/>
+        <w:spacing w:before="100" w:beforeAutospacing="1" w:after="100" w:afterAutospacing="1" w:line="240" w:lineRule="auto"/>
+        <w:rPr>
+          <w:rFonts w:eastAsia="Times New Roman" w:cstheme="minorHAnsi"/>
+          <w:color w:val="333333"/>
+        </w:rPr>
+      </w:pPr>
+      <w:r>
+        <w:rPr>
+          <w:rFonts w:eastAsia="Times New Roman" w:cstheme="minorHAnsi"/>
+          <w:color w:val="333333"/>
+        </w:rPr>
+        <w:t>Team Collaboration, Testers can design and maintain tests and pass them to developers through source control to assist with more complex, edge-case scenarios.</w:t>
+      </w:r>
+    </w:p>
+    <w:p>
+      <w:pPr>
+        <w:numPr>
+          <w:ilvl w:val="0"/>
+          <w:numId w:val="37"/>
+        </w:numPr>
+        <w:shd w:val="clear" w:color="auto" w:fill="FFFFFF"/>
+        <w:spacing w:before="100" w:beforeAutospacing="1" w:after="100" w:afterAutospacing="1" w:line="240" w:lineRule="auto"/>
+        <w:rPr>
+          <w:rFonts w:eastAsia="Times New Roman" w:cstheme="minorHAnsi"/>
+          <w:color w:val="333333"/>
+        </w:rPr>
+      </w:pPr>
+      <w:r>
+        <w:rPr>
+          <w:rFonts w:eastAsia="Times New Roman" w:cstheme="minorHAnsi"/>
+          <w:color w:val="333333"/>
+        </w:rPr>
+        <w:t>Test Studio comes with rich support for data-driven testing. All recorded test steps have data-related properties that allow you to bind them to a data source. Test Studio supports various data sources: Excel, CSV, XML, and Database. In addition, it has a built-in data grid that allows you to quickly create your data source right inside your test without having to revert to external sources.</w:t>
+      </w:r>
+    </w:p>
+    <w:p>
+      <w:pPr>
+        <w:numPr>
+          <w:ilvl w:val="0"/>
+          <w:numId w:val="37"/>
+        </w:numPr>
+        <w:shd w:val="clear" w:color="auto" w:fill="FFFFFF"/>
+        <w:spacing w:before="100" w:beforeAutospacing="1" w:after="100" w:afterAutospacing="1" w:line="240" w:lineRule="auto"/>
+        <w:rPr>
+          <w:rFonts w:eastAsia="Times New Roman" w:cstheme="minorHAnsi"/>
+          <w:color w:val="333333"/>
+        </w:rPr>
+      </w:pPr>
+      <w:r>
+        <w:rPr>
+          <w:rFonts w:eastAsia="Times New Roman" w:cstheme="minorHAnsi"/>
+          <w:color w:val="333333"/>
+        </w:rPr>
+        <w:t xml:space="preserve">Extensive HTML and Silverlight </w:t>
+      </w:r>
+      <w:r>
+        <w:rPr>
+          <w:rFonts w:eastAsia="Times New Roman" w:cstheme="minorHAnsi"/>
+          <w:color w:val="333333"/>
+        </w:rPr>
+        <w:t>Control Suite: besides native support for Telerik controls, the Test Studio software testing solution also includes an extensive suite of HTML and Silverlight control translators,</w:t>
+      </w:r>
+      <w:r>
+        <w:rPr>
+          <w:rFonts w:eastAsia="Times New Roman" w:cstheme="minorHAnsi"/>
+          <w:color w:val="333333"/>
+        </w:rPr>
+        <w:t xml:space="preserve"> which </w:t>
+      </w:r>
+      <w:r>
+        <w:rPr>
+          <w:rFonts w:eastAsia="Times New Roman" w:cstheme="minorHAnsi"/>
+          <w:color w:val="333333"/>
+        </w:rPr>
+        <w:t>abstracts</w:t>
+      </w:r>
+      <w:r>
+        <w:rPr>
+          <w:rFonts w:eastAsia="Times New Roman" w:cstheme="minorHAnsi"/>
+          <w:color w:val="333333"/>
+        </w:rPr>
+        <w:t xml:space="preserve"> the control specifics. </w:t>
+      </w:r>
+      <w:r>
+        <w:rPr>
+          <w:rFonts w:eastAsia="Times New Roman" w:cstheme="minorHAnsi"/>
+          <w:color w:val="333333"/>
+        </w:rPr>
+        <w:t>These translators allow testers to build automated tests for complex control-based applications quickly</w:t>
+      </w:r>
+      <w:r>
+        <w:rPr>
+          <w:rFonts w:eastAsia="Times New Roman" w:cstheme="minorHAnsi"/>
+          <w:color w:val="333333"/>
+        </w:rPr>
+        <w:t xml:space="preserve"> and </w:t>
+      </w:r>
+      <w:r>
+        <w:rPr>
+          <w:rFonts w:eastAsia="Times New Roman" w:cstheme="minorHAnsi"/>
+          <w:color w:val="333333"/>
+        </w:rPr>
+        <w:t>efficiently</w:t>
+      </w:r>
+      <w:r>
+        <w:rPr>
+          <w:rFonts w:eastAsia="Times New Roman" w:cstheme="minorHAnsi"/>
+          <w:color w:val="333333"/>
+        </w:rPr>
+        <w:t>.</w:t>
+      </w:r>
+    </w:p>
+    <w:p>
+      <w:pPr>
+        <w:numPr>
+          <w:ilvl w:val="0"/>
+          <w:numId w:val="37"/>
+        </w:numPr>
+        <w:shd w:val="clear" w:color="auto" w:fill="FFFFFF"/>
+        <w:spacing w:before="100" w:beforeAutospacing="1" w:after="100" w:afterAutospacing="1" w:line="240" w:lineRule="auto"/>
+        <w:rPr>
+          <w:rFonts w:eastAsia="Times New Roman" w:cstheme="minorHAnsi"/>
+          <w:color w:val="333333"/>
+        </w:rPr>
+      </w:pPr>
+      <w:r>
+        <w:rPr>
+          <w:rFonts w:eastAsia="Times New Roman" w:cstheme="minorHAnsi"/>
+          <w:color w:val="333333"/>
+        </w:rPr>
+        <w:t>JavaScript and JSON support</w:t>
+      </w:r>
+      <w:r>
+        <w:rPr>
+          <w:rFonts w:eastAsia="Times New Roman" w:cstheme="minorHAnsi"/>
+          <w:color w:val="333333"/>
+        </w:rPr>
+        <w:t>:</w:t>
+      </w:r>
+      <w:r>
+        <w:rPr>
+          <w:rFonts w:eastAsia="Times New Roman" w:cstheme="minorHAnsi"/>
+          <w:color w:val="333333"/>
+        </w:rPr>
+        <w:t xml:space="preserve"> Test Studio supports JavaScript function invocation and validation directly from your code. The testing tool also understands JSON objects, can handle strongly typed objects returned from JavaScript, </w:t>
+      </w:r>
+      <w:r>
+        <w:rPr>
+          <w:rFonts w:eastAsia="Times New Roman" w:cstheme="minorHAnsi"/>
+          <w:color w:val="333333"/>
+        </w:rPr>
+        <w:t>and has</w:t>
+      </w:r>
+      <w:r>
+        <w:rPr>
+          <w:rFonts w:eastAsia="Times New Roman" w:cstheme="minorHAnsi"/>
+          <w:color w:val="333333"/>
+        </w:rPr>
+        <w:t xml:space="preserve"> access to JQUERY </w:t>
+      </w:r>
+      <w:r>
+        <w:rPr>
+          <w:rFonts w:eastAsia="Times New Roman" w:cstheme="minorHAnsi"/>
+          <w:color w:val="333333"/>
+        </w:rPr>
+        <w:t>API</w:t>
+      </w:r>
+      <w:r>
+        <w:rPr>
+          <w:rFonts w:eastAsia="Times New Roman" w:cstheme="minorHAnsi"/>
+          <w:color w:val="333333"/>
+        </w:rPr>
+        <w:t>.</w:t>
+      </w:r>
+    </w:p>
+    <w:p>
+      <w:pPr>
+        <w:numPr>
+          <w:ilvl w:val="0"/>
+          <w:numId w:val="37"/>
+        </w:numPr>
+        <w:shd w:val="clear" w:color="auto" w:fill="FFFFFF"/>
+        <w:spacing w:before="100" w:beforeAutospacing="1" w:after="100" w:afterAutospacing="1" w:line="240" w:lineRule="auto"/>
+        <w:rPr>
+          <w:rFonts w:eastAsia="Times New Roman" w:cstheme="minorHAnsi"/>
+          <w:color w:val="333333"/>
+        </w:rPr>
+      </w:pPr>
+      <w:r>
+        <w:rPr>
+          <w:rFonts w:eastAsia="Times New Roman" w:cstheme="minorHAnsi"/>
+          <w:color w:val="333333"/>
+        </w:rPr>
+        <w:t xml:space="preserve">You can run automated tests on real devices </w:t>
+      </w:r>
+      <w:r>
+        <w:rPr>
+          <w:rFonts w:eastAsia="Times New Roman" w:cstheme="minorHAnsi"/>
+          <w:color w:val="333333"/>
+        </w:rPr>
+        <w:t>and</w:t>
+      </w:r>
+      <w:r>
+        <w:rPr>
+          <w:rFonts w:eastAsia="Times New Roman" w:cstheme="minorHAnsi"/>
+          <w:color w:val="333333"/>
+        </w:rPr>
+        <w:t xml:space="preserve"> emulators without writing a single line of code.</w:t>
+      </w:r>
+    </w:p>
+    <w:p>
+      <w:pPr>
+        <w:shd w:val="clear" w:color="auto" w:fill="FFFFFF"/>
+        <w:spacing w:before="100" w:beforeAutospacing="1" w:after="100" w:afterAutospacing="1" w:line="240" w:lineRule="auto"/>
+        <w:rPr>
+          <w:rFonts w:eastAsia="Times New Roman" w:cstheme="minorHAnsi"/>
+          <w:color w:val="333333"/>
+        </w:rPr>
+      </w:pPr>
+    </w:p>
+    <w:p>
+      <w:pPr>
+        <w:shd w:val="clear" w:color="auto" w:fill="FFFFFF"/>
+        <w:spacing w:before="100" w:beforeAutospacing="1" w:after="100" w:afterAutospacing="1" w:line="240" w:lineRule="auto"/>
+        <w:rPr>
+          <w:rFonts w:eastAsia="Times New Roman" w:cstheme="minorHAnsi"/>
+          <w:color w:val="333333"/>
+        </w:rPr>
+      </w:pPr>
+      <w:r>
+        <w:rPr>
+          <w:rFonts w:eastAsia="Times New Roman" w:cstheme="minorHAnsi"/>
+          <w:color w:val="333333"/>
+        </w:rPr>
+        <w:t>Now let's list some of its disadvantages:</w:t>
+      </w:r>
+      <w:r>
+        <w:rPr>
+          <w:rFonts w:eastAsia="Times New Roman" w:cstheme="minorHAnsi"/>
+          <w:color w:val="333333"/>
+        </w:rPr>
+        <w:tab/>
+      </w:r>
+    </w:p>
+    <w:p>
+      <w:pPr>
+        <w:numPr>
+          <w:ilvl w:val="0"/>
+          <w:numId w:val="39"/>
+        </w:numPr>
+        <w:shd w:val="clear" w:color="auto" w:fill="FFFFFF"/>
+        <w:spacing w:before="100" w:beforeAutospacing="1" w:after="100" w:afterAutospacing="1" w:line="240" w:lineRule="auto"/>
+        <w:rPr>
+          <w:rFonts w:eastAsia="Times New Roman" w:cstheme="minorHAnsi"/>
+          <w:color w:val="333333"/>
+        </w:rPr>
+      </w:pPr>
+      <w:r>
+        <w:rPr>
+          <w:rFonts w:eastAsia="Times New Roman" w:cstheme="minorHAnsi"/>
+          <w:color w:val="333333"/>
+        </w:rPr>
+        <w:t>Test Studio is standalone</w:t>
+      </w:r>
+      <w:r>
+        <w:rPr>
+          <w:rFonts w:eastAsia="Times New Roman" w:cstheme="minorHAnsi"/>
+          <w:color w:val="333333"/>
+        </w:rPr>
+        <w:t>, and if you need to use the VS plugin,</w:t>
+      </w:r>
+      <w:r>
+        <w:rPr>
+          <w:rFonts w:eastAsia="Times New Roman" w:cstheme="minorHAnsi"/>
+          <w:color w:val="333333"/>
+        </w:rPr>
+        <w:t xml:space="preserve"> you need an extra VS professional or higher license.</w:t>
+      </w:r>
+    </w:p>
+    <w:p>
+      <w:pPr>
+        <w:numPr>
+          <w:ilvl w:val="0"/>
+          <w:numId w:val="39"/>
+        </w:numPr>
+        <w:shd w:val="clear" w:color="auto" w:fill="FFFFFF"/>
+        <w:spacing w:before="100" w:beforeAutospacing="1" w:after="100" w:afterAutospacing="1" w:line="240" w:lineRule="auto"/>
+        <w:rPr>
+          <w:rFonts w:eastAsia="Times New Roman" w:cstheme="minorHAnsi"/>
+          <w:color w:val="333333"/>
+        </w:rPr>
+      </w:pPr>
+      <w:r>
+        <w:rPr>
+          <w:rFonts w:eastAsia="Times New Roman" w:cstheme="minorHAnsi"/>
+          <w:color w:val="333333"/>
+        </w:rPr>
+        <w:t>You can't use elements of one project to another, so you have to create only 1 project</w:t>
+      </w:r>
+      <w:r>
+        <w:rPr>
+          <w:rFonts w:eastAsia="Times New Roman" w:cstheme="minorHAnsi"/>
+          <w:color w:val="333333"/>
+        </w:rPr>
+        <w:t>, and it becomes heavy in due course of time</w:t>
+      </w:r>
+      <w:r>
+        <w:rPr>
+          <w:rFonts w:eastAsia="Times New Roman" w:cstheme="minorHAnsi"/>
+          <w:color w:val="333333"/>
+        </w:rPr>
+        <w:t xml:space="preserve">. But this depends upon your application size. You can copy </w:t>
+      </w:r>
+      <w:r>
+        <w:rPr>
+          <w:rFonts w:eastAsia="Times New Roman" w:cstheme="minorHAnsi"/>
+          <w:color w:val="333333"/>
+        </w:rPr>
+        <w:t>and paste the content from one task to another as a workaround</w:t>
+      </w:r>
+      <w:r>
+        <w:rPr>
+          <w:rFonts w:eastAsia="Times New Roman" w:cstheme="minorHAnsi"/>
+          <w:color w:val="333333"/>
+        </w:rPr>
+        <w:t>.</w:t>
+      </w:r>
+    </w:p>
+    <w:p>
+      <w:pPr>
+        <w:numPr>
+          <w:ilvl w:val="0"/>
+          <w:numId w:val="39"/>
+        </w:numPr>
+        <w:shd w:val="clear" w:color="auto" w:fill="FFFFFF"/>
+        <w:spacing w:before="100" w:beforeAutospacing="1" w:after="100" w:afterAutospacing="1" w:line="240" w:lineRule="auto"/>
+        <w:rPr>
+          <w:rFonts w:eastAsia="Times New Roman" w:cstheme="minorHAnsi"/>
+          <w:color w:val="333333"/>
+        </w:rPr>
+      </w:pPr>
+      <w:r>
+        <w:rPr>
+          <w:rFonts w:eastAsia="Times New Roman" w:cstheme="minorHAnsi"/>
+          <w:color w:val="333333"/>
+        </w:rPr>
+        <w:t>You can convert all your steps to code but can't revert them.</w:t>
+      </w:r>
+    </w:p>
+    <w:p>
+      <w:pPr>
+        <w:numPr>
+          <w:ilvl w:val="0"/>
+          <w:numId w:val="39"/>
+        </w:numPr>
+        <w:shd w:val="clear" w:color="auto" w:fill="FFFFFF"/>
+        <w:spacing w:before="100" w:beforeAutospacing="1" w:after="100" w:afterAutospacing="1" w:line="240" w:lineRule="auto"/>
+        <w:rPr>
+          <w:rFonts w:eastAsia="Times New Roman" w:cstheme="minorHAnsi"/>
+          <w:color w:val="333333"/>
+        </w:rPr>
+      </w:pPr>
+      <w:r>
+        <w:rPr>
+          <w:rFonts w:eastAsia="Times New Roman" w:cstheme="minorHAnsi"/>
+          <w:color w:val="333333"/>
+        </w:rPr>
+        <w:t>Issue with the usability of the "If-else" statement</w:t>
+      </w:r>
+      <w:r>
+        <w:rPr>
+          <w:rFonts w:eastAsia="Times New Roman" w:cstheme="minorHAnsi"/>
+          <w:color w:val="333333"/>
+        </w:rPr>
+        <w:t xml:space="preserve">: as for using the If-else condition, your element in the "If" situation must be present. If not, the </w:t>
+      </w:r>
+      <w:r>
+        <w:rPr>
+          <w:rFonts w:eastAsia="Times New Roman" w:cstheme="minorHAnsi"/>
+          <w:color w:val="333333"/>
+        </w:rPr>
+        <w:t>whole test case fails.</w:t>
+      </w:r>
+    </w:p>
+    <w:p>
+      <w:pPr>
+        <w:numPr>
+          <w:ilvl w:val="0"/>
+          <w:numId w:val="39"/>
+        </w:numPr>
+        <w:shd w:val="clear" w:color="auto" w:fill="FFFFFF"/>
+        <w:spacing w:before="100" w:beforeAutospacing="1" w:after="100" w:afterAutospacing="1" w:line="240" w:lineRule="auto"/>
+        <w:rPr>
+          <w:rFonts w:eastAsia="Times New Roman" w:cstheme="minorHAnsi"/>
+          <w:color w:val="333333"/>
+        </w:rPr>
+      </w:pPr>
+      <w:r>
+        <w:rPr>
+          <w:rFonts w:eastAsia="Times New Roman" w:cstheme="minorHAnsi"/>
+          <w:color w:val="333333"/>
+        </w:rPr>
+        <w:t>It doesn't support Android and Desktop application testing (</w:t>
+      </w:r>
+      <w:r>
+        <w:rPr>
+          <w:rFonts w:eastAsia="Times New Roman" w:cstheme="minorHAnsi"/>
+          <w:color w:val="333333"/>
+        </w:rPr>
+        <w:t>on desktop only,</w:t>
+      </w:r>
+      <w:r>
+        <w:rPr>
+          <w:rFonts w:eastAsia="Times New Roman" w:cstheme="minorHAnsi"/>
+          <w:color w:val="333333"/>
+        </w:rPr>
+        <w:t xml:space="preserve"> WPF is supported).</w:t>
+      </w:r>
+    </w:p>
+    <w:p>
+      <w:pPr>
+        <w:numPr>
+          <w:ilvl w:val="0"/>
+          <w:numId w:val="39"/>
+        </w:numPr>
+        <w:shd w:val="clear" w:color="auto" w:fill="FFFFFF"/>
+        <w:spacing w:before="100" w:beforeAutospacing="1" w:after="100" w:afterAutospacing="1" w:line="240" w:lineRule="auto"/>
+        <w:rPr>
+          <w:rFonts w:eastAsia="Times New Roman" w:cstheme="minorHAnsi"/>
+          <w:color w:val="333333"/>
+        </w:rPr>
+      </w:pPr>
+      <w:r>
+        <w:rPr>
+          <w:rFonts w:eastAsia="Times New Roman" w:cstheme="minorHAnsi"/>
+          <w:color w:val="333333"/>
+        </w:rPr>
+        <w:t>For customized reports, if required</w:t>
+      </w:r>
+      <w:r>
+        <w:rPr>
+          <w:rFonts w:eastAsia="Times New Roman" w:cstheme="minorHAnsi"/>
+          <w:color w:val="333333"/>
+        </w:rPr>
+        <w:t>,</w:t>
+      </w:r>
+      <w:r>
+        <w:rPr>
+          <w:rFonts w:eastAsia="Times New Roman" w:cstheme="minorHAnsi"/>
+          <w:color w:val="333333"/>
+        </w:rPr>
+        <w:t xml:space="preserve"> you need to write code.</w:t>
+      </w:r>
+    </w:p>
+    <w:p>
+      <w:pPr>
+        <w:numPr>
+          <w:ilvl w:val="0"/>
+          <w:numId w:val="39"/>
+        </w:numPr>
+        <w:shd w:val="clear" w:color="auto" w:fill="FFFFFF"/>
+        <w:spacing w:before="100" w:beforeAutospacing="1" w:after="100" w:afterAutospacing="1" w:line="240" w:lineRule="auto"/>
+        <w:rPr>
+          <w:rFonts w:eastAsia="Times New Roman" w:cstheme="minorHAnsi"/>
+          <w:color w:val="333333"/>
+        </w:rPr>
+      </w:pPr>
+      <w:r>
+        <w:rPr>
+          <w:rFonts w:eastAsia="Times New Roman" w:cstheme="minorHAnsi"/>
+          <w:color w:val="333333"/>
+        </w:rPr>
+        <w:t xml:space="preserve">Need </w:t>
+      </w:r>
+      <w:r>
+        <w:rPr>
+          <w:rFonts w:eastAsia="Times New Roman" w:cstheme="minorHAnsi"/>
+          <w:color w:val="333333"/>
+        </w:rPr>
+        <w:t xml:space="preserve">a </w:t>
+      </w:r>
+      <w:r>
+        <w:rPr>
+          <w:rFonts w:eastAsia="Times New Roman" w:cstheme="minorHAnsi"/>
+          <w:color w:val="333333"/>
+        </w:rPr>
+        <w:t>powerful computer to run all capabilities</w:t>
+      </w:r>
+    </w:p>
+    <w:p>
+      <w:pPr>
+        <w:numPr>
+          <w:ilvl w:val="0"/>
+          <w:numId w:val="39"/>
+        </w:numPr>
+        <w:shd w:val="clear" w:color="auto" w:fill="FFFFFF"/>
+        <w:spacing w:before="100" w:beforeAutospacing="1" w:after="100" w:afterAutospacing="1" w:line="240" w:lineRule="auto"/>
+        <w:rPr>
+          <w:rFonts w:eastAsia="Times New Roman" w:cstheme="minorHAnsi"/>
+          <w:color w:val="333333"/>
+        </w:rPr>
+      </w:pPr>
+      <w:r>
+        <w:rPr>
+          <w:rFonts w:eastAsia="Times New Roman" w:cstheme="minorHAnsi"/>
+          <w:color w:val="333333"/>
+        </w:rPr>
+        <w:t xml:space="preserve">Quite a lot of customization options </w:t>
+      </w:r>
+      <w:r>
+        <w:rPr>
+          <w:rFonts w:eastAsia="Times New Roman" w:cstheme="minorHAnsi"/>
+          <w:color w:val="333333"/>
+        </w:rPr>
+        <w:t>are available, but they are time-consuming</w:t>
+      </w:r>
+      <w:r>
+        <w:rPr>
+          <w:rFonts w:eastAsia="Times New Roman" w:cstheme="minorHAnsi"/>
+          <w:color w:val="333333"/>
+        </w:rPr>
+        <w:t xml:space="preserve"> to set up.</w:t>
+      </w:r>
+    </w:p>
+    <w:p>
+      <w:pPr>
+        <w:pStyle w:val="ListParagraph"/>
+        <w:shd w:val="clear" w:color="auto" w:fill="FFFFFF"/>
+        <w:spacing w:before="100" w:beforeAutospacing="1" w:after="100" w:afterAutospacing="1" w:line="240" w:lineRule="auto"/>
+        <w:rPr>
+          <w:rFonts w:eastAsia="Times New Roman" w:cstheme="minorHAnsi"/>
+          <w:color w:val="333333"/>
+        </w:rPr>
+      </w:pPr>
+    </w:p>
+    <w:p>
+      <w:pPr>
+        <w:pStyle w:val="ListParagraph"/>
+      </w:pPr>
+    </w:p>
+    <w:p>
+      <w:pPr>
+        <w:ind w:left="11520"/>
+      </w:pPr>
+      <w:r>
+        <w:br w:type="page"/>
+      </w:r>
+    </w:p>
+    <w:p>
+      <w:pPr>
+        <w:pStyle w:val="Heading1"/>
+        <w:rPr>
+          <w:b/>
+          <w:bCs/>
+          <w:color w:val="auto"/>
+          <w:sz w:val="36"/>
+          <w:szCs w:val="36"/>
+        </w:rPr>
+      </w:pPr>
+      <w:bookmarkStart w:id="10" w:name="_Toc154261423"/>
+      <w:r>
+        <w:rPr>
+          <w:b/>
+          <w:bCs/>
+          <w:color w:val="auto"/>
+          <w:sz w:val="36"/>
+          <w:szCs w:val="36"/>
+        </w:rPr>
+        <w:lastRenderedPageBreak/>
         <w:t>Explanation Video Link</w:t>
       </w:r>
-      <w:bookmarkEnd w:id="9"/>
+      <w:bookmarkEnd w:id="10"/>
     </w:p>
     <w:p>
       <w:pPr>
@@ -2757,7 +3448,7 @@
           <w:szCs w:val="36"/>
         </w:rPr>
       </w:pPr>
-      <w:bookmarkStart w:id="10" w:name="_Toc154257676"/>
+      <w:bookmarkStart w:id="11" w:name="_Toc154261424"/>
       <w:r>
         <w:rPr>
           <w:b/>
@@ -2768,7 +3459,7 @@
         </w:rPr>
         <w:t>Resources</w:t>
       </w:r>
-      <w:bookmarkEnd w:id="10"/>
+      <w:bookmarkEnd w:id="11"/>
     </w:p>
     <w:p>
       <w:pPr>
@@ -3479,6 +4170,155 @@
     </w:lvl>
   </w:abstractNum>
   <w:abstractNum w:abstractNumId="6" w15:restartNumberingAfterBreak="0">
+    <w:nsid w:val="0CA00D10"/>
+    <w:multiLevelType w:val="multilevel"/>
+    <w:tmpl w:val="B99E97D8"/>
+    <w:lvl w:ilvl="0">
+      <w:start w:val="1"/>
+      <w:numFmt w:val="bullet"/>
+      <w:lvlText w:val=""/>
+      <w:lvlJc w:val="left"/>
+      <w:pPr>
+        <w:tabs>
+          <w:tab w:val="num" w:pos="720"/>
+        </w:tabs>
+        <w:ind w:left="720" w:hanging="360"/>
+      </w:pPr>
+      <w:rPr>
+        <w:rFonts w:ascii="Symbol" w:hAnsi="Symbol" w:hint="default"/>
+        <w:sz w:val="20"/>
+      </w:rPr>
+    </w:lvl>
+    <w:lvl w:ilvl="1" w:tentative="1">
+      <w:start w:val="1"/>
+      <w:numFmt w:val="bullet"/>
+      <w:lvlText w:val="o"/>
+      <w:lvlJc w:val="left"/>
+      <w:pPr>
+        <w:tabs>
+          <w:tab w:val="num" w:pos="1440"/>
+        </w:tabs>
+        <w:ind w:left="1440" w:hanging="360"/>
+      </w:pPr>
+      <w:rPr>
+        <w:rFonts w:ascii="Courier New" w:hAnsi="Courier New" w:hint="default"/>
+        <w:sz w:val="20"/>
+      </w:rPr>
+    </w:lvl>
+    <w:lvl w:ilvl="2" w:tentative="1">
+      <w:start w:val="1"/>
+      <w:numFmt w:val="bullet"/>
+      <w:lvlText w:val=""/>
+      <w:lvlJc w:val="left"/>
+      <w:pPr>
+        <w:tabs>
+          <w:tab w:val="num" w:pos="2160"/>
+        </w:tabs>
+        <w:ind w:left="2160" w:hanging="360"/>
+      </w:pPr>
+      <w:rPr>
+        <w:rFonts w:ascii="Wingdings" w:hAnsi="Wingdings" w:hint="default"/>
+        <w:sz w:val="20"/>
+      </w:rPr>
+    </w:lvl>
+    <w:lvl w:ilvl="3" w:tentative="1">
+      <w:start w:val="1"/>
+      <w:numFmt w:val="bullet"/>
+      <w:lvlText w:val=""/>
+      <w:lvlJc w:val="left"/>
+      <w:pPr>
+        <w:tabs>
+          <w:tab w:val="num" w:pos="2880"/>
+        </w:tabs>
+        <w:ind w:left="2880" w:hanging="360"/>
+      </w:pPr>
+      <w:rPr>
+        <w:rFonts w:ascii="Wingdings" w:hAnsi="Wingdings" w:hint="default"/>
+        <w:sz w:val="20"/>
+      </w:rPr>
+    </w:lvl>
+    <w:lvl w:ilvl="4" w:tentative="1">
+      <w:start w:val="1"/>
+      <w:numFmt w:val="bullet"/>
+      <w:lvlText w:val=""/>
+      <w:lvlJc w:val="left"/>
+      <w:pPr>
+        <w:tabs>
+          <w:tab w:val="num" w:pos="3600"/>
+        </w:tabs>
+        <w:ind w:left="3600" w:hanging="360"/>
+      </w:pPr>
+      <w:rPr>
+        <w:rFonts w:ascii="Wingdings" w:hAnsi="Wingdings" w:hint="default"/>
+        <w:sz w:val="20"/>
+      </w:rPr>
+    </w:lvl>
+    <w:lvl w:ilvl="5" w:tentative="1">
+      <w:start w:val="1"/>
+      <w:numFmt w:val="bullet"/>
+      <w:lvlText w:val=""/>
+      <w:lvlJc w:val="left"/>
+      <w:pPr>
+        <w:tabs>
+          <w:tab w:val="num" w:pos="4320"/>
+        </w:tabs>
+        <w:ind w:left="4320" w:hanging="360"/>
+      </w:pPr>
+      <w:rPr>
+        <w:rFonts w:ascii="Wingdings" w:hAnsi="Wingdings" w:hint="default"/>
+        <w:sz w:val="20"/>
+      </w:rPr>
+    </w:lvl>
+    <w:lvl w:ilvl="6" w:tentative="1">
+      <w:start w:val="1"/>
+      <w:numFmt w:val="bullet"/>
+      <w:lvlText w:val=""/>
+      <w:lvlJc w:val="left"/>
+      <w:pPr>
+        <w:tabs>
+          <w:tab w:val="num" w:pos="5040"/>
+        </w:tabs>
+        <w:ind w:left="5040" w:hanging="360"/>
+      </w:pPr>
+      <w:rPr>
+        <w:rFonts w:ascii="Wingdings" w:hAnsi="Wingdings" w:hint="default"/>
+        <w:sz w:val="20"/>
+      </w:rPr>
+    </w:lvl>
+    <w:lvl w:ilvl="7" w:tentative="1">
+      <w:start w:val="1"/>
+      <w:numFmt w:val="bullet"/>
+      <w:lvlText w:val=""/>
+      <w:lvlJc w:val="left"/>
+      <w:pPr>
+        <w:tabs>
+          <w:tab w:val="num" w:pos="5760"/>
+        </w:tabs>
+        <w:ind w:left="5760" w:hanging="360"/>
+      </w:pPr>
+      <w:rPr>
+        <w:rFonts w:ascii="Wingdings" w:hAnsi="Wingdings" w:hint="default"/>
+        <w:sz w:val="20"/>
+      </w:rPr>
+    </w:lvl>
+    <w:lvl w:ilvl="8" w:tentative="1">
+      <w:start w:val="1"/>
+      <w:numFmt w:val="bullet"/>
+      <w:lvlText w:val=""/>
+      <w:lvlJc w:val="left"/>
+      <w:pPr>
+        <w:tabs>
+          <w:tab w:val="num" w:pos="6480"/>
+        </w:tabs>
+        <w:ind w:left="6480" w:hanging="360"/>
+      </w:pPr>
+      <w:rPr>
+        <w:rFonts w:ascii="Wingdings" w:hAnsi="Wingdings" w:hint="default"/>
+        <w:sz w:val="20"/>
+      </w:rPr>
+    </w:lvl>
+  </w:abstractNum>
+  <w:abstractNum w:abstractNumId="7" w15:restartNumberingAfterBreak="0">
     <w:nsid w:val="0DD550AA"/>
     <w:multiLevelType w:val="hybridMultilevel"/>
     <w:tmpl w:val="9036F880"/>
@@ -3591,7 +4431,7 @@
       </w:rPr>
     </w:lvl>
   </w:abstractNum>
-  <w:abstractNum w:abstractNumId="7" w15:restartNumberingAfterBreak="0">
+  <w:abstractNum w:abstractNumId="8" w15:restartNumberingAfterBreak="0">
     <w:nsid w:val="165A3621"/>
     <w:multiLevelType w:val="hybridMultilevel"/>
     <w:tmpl w:val="6BD2EB72"/>
@@ -3704,7 +4544,7 @@
       </w:rPr>
     </w:lvl>
   </w:abstractNum>
-  <w:abstractNum w:abstractNumId="8" w15:restartNumberingAfterBreak="0">
+  <w:abstractNum w:abstractNumId="9" w15:restartNumberingAfterBreak="0">
     <w:nsid w:val="197E28EE"/>
     <w:multiLevelType w:val="hybridMultilevel"/>
     <w:tmpl w:val="215E8682"/>
@@ -3816,7 +4656,7 @@
       </w:rPr>
     </w:lvl>
   </w:abstractNum>
-  <w:abstractNum w:abstractNumId="9" w15:restartNumberingAfterBreak="0">
+  <w:abstractNum w:abstractNumId="10" w15:restartNumberingAfterBreak="0">
     <w:nsid w:val="1B193F24"/>
     <w:multiLevelType w:val="hybridMultilevel"/>
     <w:tmpl w:val="34B4431C"/>
@@ -3929,7 +4769,233 @@
       </w:rPr>
     </w:lvl>
   </w:abstractNum>
-  <w:abstractNum w:abstractNumId="10" w15:restartNumberingAfterBreak="0">
+  <w:abstractNum w:abstractNumId="11" w15:restartNumberingAfterBreak="0">
+    <w:nsid w:val="1B716A9E"/>
+    <w:multiLevelType w:val="hybridMultilevel"/>
+    <w:tmpl w:val="164E24C8"/>
+    <w:lvl w:ilvl="0" w:tplc="04090001">
+      <w:start w:val="1"/>
+      <w:numFmt w:val="bullet"/>
+      <w:lvlText w:val=""/>
+      <w:lvlJc w:val="left"/>
+      <w:pPr>
+        <w:ind w:left="12240" w:hanging="360"/>
+      </w:pPr>
+      <w:rPr>
+        <w:rFonts w:ascii="Symbol" w:hAnsi="Symbol" w:hint="default"/>
+      </w:rPr>
+    </w:lvl>
+    <w:lvl w:ilvl="1" w:tplc="04090003" w:tentative="1">
+      <w:start w:val="1"/>
+      <w:numFmt w:val="bullet"/>
+      <w:lvlText w:val="o"/>
+      <w:lvlJc w:val="left"/>
+      <w:pPr>
+        <w:ind w:left="12960" w:hanging="360"/>
+      </w:pPr>
+      <w:rPr>
+        <w:rFonts w:ascii="Courier New" w:hAnsi="Courier New" w:cs="Courier New" w:hint="default"/>
+      </w:rPr>
+    </w:lvl>
+    <w:lvl w:ilvl="2" w:tplc="04090005" w:tentative="1">
+      <w:start w:val="1"/>
+      <w:numFmt w:val="bullet"/>
+      <w:lvlText w:val=""/>
+      <w:lvlJc w:val="left"/>
+      <w:pPr>
+        <w:ind w:left="13680" w:hanging="360"/>
+      </w:pPr>
+      <w:rPr>
+        <w:rFonts w:ascii="Wingdings" w:hAnsi="Wingdings" w:hint="default"/>
+      </w:rPr>
+    </w:lvl>
+    <w:lvl w:ilvl="3" w:tplc="04090001" w:tentative="1">
+      <w:start w:val="1"/>
+      <w:numFmt w:val="bullet"/>
+      <w:lvlText w:val=""/>
+      <w:lvlJc w:val="left"/>
+      <w:pPr>
+        <w:ind w:left="14400" w:hanging="360"/>
+      </w:pPr>
+      <w:rPr>
+        <w:rFonts w:ascii="Symbol" w:hAnsi="Symbol" w:hint="default"/>
+      </w:rPr>
+    </w:lvl>
+    <w:lvl w:ilvl="4" w:tplc="04090003" w:tentative="1">
+      <w:start w:val="1"/>
+      <w:numFmt w:val="bullet"/>
+      <w:lvlText w:val="o"/>
+      <w:lvlJc w:val="left"/>
+      <w:pPr>
+        <w:ind w:left="15120" w:hanging="360"/>
+      </w:pPr>
+      <w:rPr>
+        <w:rFonts w:ascii="Courier New" w:hAnsi="Courier New" w:cs="Courier New" w:hint="default"/>
+      </w:rPr>
+    </w:lvl>
+    <w:lvl w:ilvl="5" w:tplc="04090005" w:tentative="1">
+      <w:start w:val="1"/>
+      <w:numFmt w:val="bullet"/>
+      <w:lvlText w:val=""/>
+      <w:lvlJc w:val="left"/>
+      <w:pPr>
+        <w:ind w:left="15840" w:hanging="360"/>
+      </w:pPr>
+      <w:rPr>
+        <w:rFonts w:ascii="Wingdings" w:hAnsi="Wingdings" w:hint="default"/>
+      </w:rPr>
+    </w:lvl>
+    <w:lvl w:ilvl="6" w:tplc="04090001" w:tentative="1">
+      <w:start w:val="1"/>
+      <w:numFmt w:val="bullet"/>
+      <w:lvlText w:val=""/>
+      <w:lvlJc w:val="left"/>
+      <w:pPr>
+        <w:ind w:left="16560" w:hanging="360"/>
+      </w:pPr>
+      <w:rPr>
+        <w:rFonts w:ascii="Symbol" w:hAnsi="Symbol" w:hint="default"/>
+      </w:rPr>
+    </w:lvl>
+    <w:lvl w:ilvl="7" w:tplc="04090003" w:tentative="1">
+      <w:start w:val="1"/>
+      <w:numFmt w:val="bullet"/>
+      <w:lvlText w:val="o"/>
+      <w:lvlJc w:val="left"/>
+      <w:pPr>
+        <w:ind w:left="17280" w:hanging="360"/>
+      </w:pPr>
+      <w:rPr>
+        <w:rFonts w:ascii="Courier New" w:hAnsi="Courier New" w:cs="Courier New" w:hint="default"/>
+      </w:rPr>
+    </w:lvl>
+    <w:lvl w:ilvl="8" w:tplc="04090005" w:tentative="1">
+      <w:start w:val="1"/>
+      <w:numFmt w:val="bullet"/>
+      <w:lvlText w:val=""/>
+      <w:lvlJc w:val="left"/>
+      <w:pPr>
+        <w:ind w:left="18000" w:hanging="360"/>
+      </w:pPr>
+      <w:rPr>
+        <w:rFonts w:ascii="Wingdings" w:hAnsi="Wingdings" w:hint="default"/>
+      </w:rPr>
+    </w:lvl>
+  </w:abstractNum>
+  <w:abstractNum w:abstractNumId="12" w15:restartNumberingAfterBreak="0">
+    <w:nsid w:val="1F717B03"/>
+    <w:multiLevelType w:val="hybridMultilevel"/>
+    <w:tmpl w:val="DA905864"/>
+    <w:lvl w:ilvl="0" w:tplc="04090001">
+      <w:start w:val="1"/>
+      <w:numFmt w:val="bullet"/>
+      <w:lvlText w:val=""/>
+      <w:lvlJc w:val="left"/>
+      <w:pPr>
+        <w:ind w:left="3600" w:hanging="360"/>
+      </w:pPr>
+      <w:rPr>
+        <w:rFonts w:ascii="Symbol" w:hAnsi="Symbol" w:hint="default"/>
+      </w:rPr>
+    </w:lvl>
+    <w:lvl w:ilvl="1" w:tplc="04090003" w:tentative="1">
+      <w:start w:val="1"/>
+      <w:numFmt w:val="bullet"/>
+      <w:lvlText w:val="o"/>
+      <w:lvlJc w:val="left"/>
+      <w:pPr>
+        <w:ind w:left="4320" w:hanging="360"/>
+      </w:pPr>
+      <w:rPr>
+        <w:rFonts w:ascii="Courier New" w:hAnsi="Courier New" w:cs="Courier New" w:hint="default"/>
+      </w:rPr>
+    </w:lvl>
+    <w:lvl w:ilvl="2" w:tplc="04090005" w:tentative="1">
+      <w:start w:val="1"/>
+      <w:numFmt w:val="bullet"/>
+      <w:lvlText w:val=""/>
+      <w:lvlJc w:val="left"/>
+      <w:pPr>
+        <w:ind w:left="5040" w:hanging="360"/>
+      </w:pPr>
+      <w:rPr>
+        <w:rFonts w:ascii="Wingdings" w:hAnsi="Wingdings" w:hint="default"/>
+      </w:rPr>
+    </w:lvl>
+    <w:lvl w:ilvl="3" w:tplc="04090001" w:tentative="1">
+      <w:start w:val="1"/>
+      <w:numFmt w:val="bullet"/>
+      <w:lvlText w:val=""/>
+      <w:lvlJc w:val="left"/>
+      <w:pPr>
+        <w:ind w:left="5760" w:hanging="360"/>
+      </w:pPr>
+      <w:rPr>
+        <w:rFonts w:ascii="Symbol" w:hAnsi="Symbol" w:hint="default"/>
+      </w:rPr>
+    </w:lvl>
+    <w:lvl w:ilvl="4" w:tplc="04090003" w:tentative="1">
+      <w:start w:val="1"/>
+      <w:numFmt w:val="bullet"/>
+      <w:lvlText w:val="o"/>
+      <w:lvlJc w:val="left"/>
+      <w:pPr>
+        <w:ind w:left="6480" w:hanging="360"/>
+      </w:pPr>
+      <w:rPr>
+        <w:rFonts w:ascii="Courier New" w:hAnsi="Courier New" w:cs="Courier New" w:hint="default"/>
+      </w:rPr>
+    </w:lvl>
+    <w:lvl w:ilvl="5" w:tplc="04090005" w:tentative="1">
+      <w:start w:val="1"/>
+      <w:numFmt w:val="bullet"/>
+      <w:lvlText w:val=""/>
+      <w:lvlJc w:val="left"/>
+      <w:pPr>
+        <w:ind w:left="7200" w:hanging="360"/>
+      </w:pPr>
+      <w:rPr>
+        <w:rFonts w:ascii="Wingdings" w:hAnsi="Wingdings" w:hint="default"/>
+      </w:rPr>
+    </w:lvl>
+    <w:lvl w:ilvl="6" w:tplc="04090001" w:tentative="1">
+      <w:start w:val="1"/>
+      <w:numFmt w:val="bullet"/>
+      <w:lvlText w:val=""/>
+      <w:lvlJc w:val="left"/>
+      <w:pPr>
+        <w:ind w:left="7920" w:hanging="360"/>
+      </w:pPr>
+      <w:rPr>
+        <w:rFonts w:ascii="Symbol" w:hAnsi="Symbol" w:hint="default"/>
+      </w:rPr>
+    </w:lvl>
+    <w:lvl w:ilvl="7" w:tplc="04090003" w:tentative="1">
+      <w:start w:val="1"/>
+      <w:numFmt w:val="bullet"/>
+      <w:lvlText w:val="o"/>
+      <w:lvlJc w:val="left"/>
+      <w:pPr>
+        <w:ind w:left="8640" w:hanging="360"/>
+      </w:pPr>
+      <w:rPr>
+        <w:rFonts w:ascii="Courier New" w:hAnsi="Courier New" w:cs="Courier New" w:hint="default"/>
+      </w:rPr>
+    </w:lvl>
+    <w:lvl w:ilvl="8" w:tplc="04090005" w:tentative="1">
+      <w:start w:val="1"/>
+      <w:numFmt w:val="bullet"/>
+      <w:lvlText w:val=""/>
+      <w:lvlJc w:val="left"/>
+      <w:pPr>
+        <w:ind w:left="9360" w:hanging="360"/>
+      </w:pPr>
+      <w:rPr>
+        <w:rFonts w:ascii="Wingdings" w:hAnsi="Wingdings" w:hint="default"/>
+      </w:rPr>
+    </w:lvl>
+  </w:abstractNum>
+  <w:abstractNum w:abstractNumId="13" w15:restartNumberingAfterBreak="0">
     <w:nsid w:val="20631E1B"/>
     <w:multiLevelType w:val="hybridMultilevel"/>
     <w:tmpl w:val="17CEB9B2"/>
@@ -4041,7 +5107,7 @@
       </w:rPr>
     </w:lvl>
   </w:abstractNum>
-  <w:abstractNum w:abstractNumId="11" w15:restartNumberingAfterBreak="0">
+  <w:abstractNum w:abstractNumId="14" w15:restartNumberingAfterBreak="0">
     <w:nsid w:val="25795261"/>
     <w:multiLevelType w:val="hybridMultilevel"/>
     <w:tmpl w:val="262A5FDC"/>
@@ -4154,7 +5220,7 @@
       </w:rPr>
     </w:lvl>
   </w:abstractNum>
-  <w:abstractNum w:abstractNumId="12" w15:restartNumberingAfterBreak="0">
+  <w:abstractNum w:abstractNumId="15" w15:restartNumberingAfterBreak="0">
     <w:nsid w:val="26CF1464"/>
     <w:multiLevelType w:val="hybridMultilevel"/>
     <w:tmpl w:val="0B7CD0F0"/>
@@ -4266,7 +5332,233 @@
       </w:rPr>
     </w:lvl>
   </w:abstractNum>
-  <w:abstractNum w:abstractNumId="13" w15:restartNumberingAfterBreak="0">
+  <w:abstractNum w:abstractNumId="16" w15:restartNumberingAfterBreak="0">
+    <w:nsid w:val="2BB2006B"/>
+    <w:multiLevelType w:val="hybridMultilevel"/>
+    <w:tmpl w:val="6172D448"/>
+    <w:lvl w:ilvl="0" w:tplc="04090001">
+      <w:start w:val="1"/>
+      <w:numFmt w:val="bullet"/>
+      <w:lvlText w:val=""/>
+      <w:lvlJc w:val="left"/>
+      <w:pPr>
+        <w:ind w:left="6480" w:hanging="360"/>
+      </w:pPr>
+      <w:rPr>
+        <w:rFonts w:ascii="Symbol" w:hAnsi="Symbol" w:hint="default"/>
+      </w:rPr>
+    </w:lvl>
+    <w:lvl w:ilvl="1" w:tplc="04090003" w:tentative="1">
+      <w:start w:val="1"/>
+      <w:numFmt w:val="bullet"/>
+      <w:lvlText w:val="o"/>
+      <w:lvlJc w:val="left"/>
+      <w:pPr>
+        <w:ind w:left="7200" w:hanging="360"/>
+      </w:pPr>
+      <w:rPr>
+        <w:rFonts w:ascii="Courier New" w:hAnsi="Courier New" w:cs="Courier New" w:hint="default"/>
+      </w:rPr>
+    </w:lvl>
+    <w:lvl w:ilvl="2" w:tplc="04090005" w:tentative="1">
+      <w:start w:val="1"/>
+      <w:numFmt w:val="bullet"/>
+      <w:lvlText w:val=""/>
+      <w:lvlJc w:val="left"/>
+      <w:pPr>
+        <w:ind w:left="7920" w:hanging="360"/>
+      </w:pPr>
+      <w:rPr>
+        <w:rFonts w:ascii="Wingdings" w:hAnsi="Wingdings" w:hint="default"/>
+      </w:rPr>
+    </w:lvl>
+    <w:lvl w:ilvl="3" w:tplc="04090001" w:tentative="1">
+      <w:start w:val="1"/>
+      <w:numFmt w:val="bullet"/>
+      <w:lvlText w:val=""/>
+      <w:lvlJc w:val="left"/>
+      <w:pPr>
+        <w:ind w:left="8640" w:hanging="360"/>
+      </w:pPr>
+      <w:rPr>
+        <w:rFonts w:ascii="Symbol" w:hAnsi="Symbol" w:hint="default"/>
+      </w:rPr>
+    </w:lvl>
+    <w:lvl w:ilvl="4" w:tplc="04090003" w:tentative="1">
+      <w:start w:val="1"/>
+      <w:numFmt w:val="bullet"/>
+      <w:lvlText w:val="o"/>
+      <w:lvlJc w:val="left"/>
+      <w:pPr>
+        <w:ind w:left="9360" w:hanging="360"/>
+      </w:pPr>
+      <w:rPr>
+        <w:rFonts w:ascii="Courier New" w:hAnsi="Courier New" w:cs="Courier New" w:hint="default"/>
+      </w:rPr>
+    </w:lvl>
+    <w:lvl w:ilvl="5" w:tplc="04090005" w:tentative="1">
+      <w:start w:val="1"/>
+      <w:numFmt w:val="bullet"/>
+      <w:lvlText w:val=""/>
+      <w:lvlJc w:val="left"/>
+      <w:pPr>
+        <w:ind w:left="10080" w:hanging="360"/>
+      </w:pPr>
+      <w:rPr>
+        <w:rFonts w:ascii="Wingdings" w:hAnsi="Wingdings" w:hint="default"/>
+      </w:rPr>
+    </w:lvl>
+    <w:lvl w:ilvl="6" w:tplc="04090001" w:tentative="1">
+      <w:start w:val="1"/>
+      <w:numFmt w:val="bullet"/>
+      <w:lvlText w:val=""/>
+      <w:lvlJc w:val="left"/>
+      <w:pPr>
+        <w:ind w:left="10800" w:hanging="360"/>
+      </w:pPr>
+      <w:rPr>
+        <w:rFonts w:ascii="Symbol" w:hAnsi="Symbol" w:hint="default"/>
+      </w:rPr>
+    </w:lvl>
+    <w:lvl w:ilvl="7" w:tplc="04090003" w:tentative="1">
+      <w:start w:val="1"/>
+      <w:numFmt w:val="bullet"/>
+      <w:lvlText w:val="o"/>
+      <w:lvlJc w:val="left"/>
+      <w:pPr>
+        <w:ind w:left="11520" w:hanging="360"/>
+      </w:pPr>
+      <w:rPr>
+        <w:rFonts w:ascii="Courier New" w:hAnsi="Courier New" w:cs="Courier New" w:hint="default"/>
+      </w:rPr>
+    </w:lvl>
+    <w:lvl w:ilvl="8" w:tplc="04090005" w:tentative="1">
+      <w:start w:val="1"/>
+      <w:numFmt w:val="bullet"/>
+      <w:lvlText w:val=""/>
+      <w:lvlJc w:val="left"/>
+      <w:pPr>
+        <w:ind w:left="12240" w:hanging="360"/>
+      </w:pPr>
+      <w:rPr>
+        <w:rFonts w:ascii="Wingdings" w:hAnsi="Wingdings" w:hint="default"/>
+      </w:rPr>
+    </w:lvl>
+  </w:abstractNum>
+  <w:abstractNum w:abstractNumId="17" w15:restartNumberingAfterBreak="0">
+    <w:nsid w:val="2EEF4CD8"/>
+    <w:multiLevelType w:val="hybridMultilevel"/>
+    <w:tmpl w:val="806E9172"/>
+    <w:lvl w:ilvl="0" w:tplc="04090001">
+      <w:start w:val="1"/>
+      <w:numFmt w:val="bullet"/>
+      <w:lvlText w:val=""/>
+      <w:lvlJc w:val="left"/>
+      <w:pPr>
+        <w:ind w:left="720" w:hanging="360"/>
+      </w:pPr>
+      <w:rPr>
+        <w:rFonts w:ascii="Symbol" w:hAnsi="Symbol" w:hint="default"/>
+      </w:rPr>
+    </w:lvl>
+    <w:lvl w:ilvl="1" w:tplc="04090003" w:tentative="1">
+      <w:start w:val="1"/>
+      <w:numFmt w:val="bullet"/>
+      <w:lvlText w:val="o"/>
+      <w:lvlJc w:val="left"/>
+      <w:pPr>
+        <w:ind w:left="1440" w:hanging="360"/>
+      </w:pPr>
+      <w:rPr>
+        <w:rFonts w:ascii="Courier New" w:hAnsi="Courier New" w:cs="Courier New" w:hint="default"/>
+      </w:rPr>
+    </w:lvl>
+    <w:lvl w:ilvl="2" w:tplc="04090005" w:tentative="1">
+      <w:start w:val="1"/>
+      <w:numFmt w:val="bullet"/>
+      <w:lvlText w:val=""/>
+      <w:lvlJc w:val="left"/>
+      <w:pPr>
+        <w:ind w:left="2160" w:hanging="360"/>
+      </w:pPr>
+      <w:rPr>
+        <w:rFonts w:ascii="Wingdings" w:hAnsi="Wingdings" w:hint="default"/>
+      </w:rPr>
+    </w:lvl>
+    <w:lvl w:ilvl="3" w:tplc="04090001" w:tentative="1">
+      <w:start w:val="1"/>
+      <w:numFmt w:val="bullet"/>
+      <w:lvlText w:val=""/>
+      <w:lvlJc w:val="left"/>
+      <w:pPr>
+        <w:ind w:left="2880" w:hanging="360"/>
+      </w:pPr>
+      <w:rPr>
+        <w:rFonts w:ascii="Symbol" w:hAnsi="Symbol" w:hint="default"/>
+      </w:rPr>
+    </w:lvl>
+    <w:lvl w:ilvl="4" w:tplc="04090003" w:tentative="1">
+      <w:start w:val="1"/>
+      <w:numFmt w:val="bullet"/>
+      <w:lvlText w:val="o"/>
+      <w:lvlJc w:val="left"/>
+      <w:pPr>
+        <w:ind w:left="3600" w:hanging="360"/>
+      </w:pPr>
+      <w:rPr>
+        <w:rFonts w:ascii="Courier New" w:hAnsi="Courier New" w:cs="Courier New" w:hint="default"/>
+      </w:rPr>
+    </w:lvl>
+    <w:lvl w:ilvl="5" w:tplc="04090005" w:tentative="1">
+      <w:start w:val="1"/>
+      <w:numFmt w:val="bullet"/>
+      <w:lvlText w:val=""/>
+      <w:lvlJc w:val="left"/>
+      <w:pPr>
+        <w:ind w:left="4320" w:hanging="360"/>
+      </w:pPr>
+      <w:rPr>
+        <w:rFonts w:ascii="Wingdings" w:hAnsi="Wingdings" w:hint="default"/>
+      </w:rPr>
+    </w:lvl>
+    <w:lvl w:ilvl="6" w:tplc="04090001" w:tentative="1">
+      <w:start w:val="1"/>
+      <w:numFmt w:val="bullet"/>
+      <w:lvlText w:val=""/>
+      <w:lvlJc w:val="left"/>
+      <w:pPr>
+        <w:ind w:left="5040" w:hanging="360"/>
+      </w:pPr>
+      <w:rPr>
+        <w:rFonts w:ascii="Symbol" w:hAnsi="Symbol" w:hint="default"/>
+      </w:rPr>
+    </w:lvl>
+    <w:lvl w:ilvl="7" w:tplc="04090003" w:tentative="1">
+      <w:start w:val="1"/>
+      <w:numFmt w:val="bullet"/>
+      <w:lvlText w:val="o"/>
+      <w:lvlJc w:val="left"/>
+      <w:pPr>
+        <w:ind w:left="5760" w:hanging="360"/>
+      </w:pPr>
+      <w:rPr>
+        <w:rFonts w:ascii="Courier New" w:hAnsi="Courier New" w:cs="Courier New" w:hint="default"/>
+      </w:rPr>
+    </w:lvl>
+    <w:lvl w:ilvl="8" w:tplc="04090005" w:tentative="1">
+      <w:start w:val="1"/>
+      <w:numFmt w:val="bullet"/>
+      <w:lvlText w:val=""/>
+      <w:lvlJc w:val="left"/>
+      <w:pPr>
+        <w:ind w:left="6480" w:hanging="360"/>
+      </w:pPr>
+      <w:rPr>
+        <w:rFonts w:ascii="Wingdings" w:hAnsi="Wingdings" w:hint="default"/>
+      </w:rPr>
+    </w:lvl>
+  </w:abstractNum>
+  <w:abstractNum w:abstractNumId="18" w15:restartNumberingAfterBreak="0">
     <w:nsid w:val="31FE07E9"/>
     <w:multiLevelType w:val="hybridMultilevel"/>
     <w:tmpl w:val="41269C14"/>
@@ -4379,7 +5671,7 @@
       </w:rPr>
     </w:lvl>
   </w:abstractNum>
-  <w:abstractNum w:abstractNumId="14" w15:restartNumberingAfterBreak="0">
+  <w:abstractNum w:abstractNumId="19" w15:restartNumberingAfterBreak="0">
     <w:nsid w:val="35AD61B7"/>
     <w:multiLevelType w:val="hybridMultilevel"/>
     <w:tmpl w:val="E59C46F0"/>
@@ -4492,7 +5784,7 @@
       </w:rPr>
     </w:lvl>
   </w:abstractNum>
-  <w:abstractNum w:abstractNumId="15" w15:restartNumberingAfterBreak="0">
+  <w:abstractNum w:abstractNumId="20" w15:restartNumberingAfterBreak="0">
     <w:nsid w:val="36F05597"/>
     <w:multiLevelType w:val="hybridMultilevel"/>
     <w:tmpl w:val="F188A714"/>
@@ -4581,7 +5873,7 @@
       </w:pPr>
     </w:lvl>
   </w:abstractNum>
-  <w:abstractNum w:abstractNumId="16" w15:restartNumberingAfterBreak="0">
+  <w:abstractNum w:abstractNumId="21" w15:restartNumberingAfterBreak="0">
     <w:nsid w:val="452D1A37"/>
     <w:multiLevelType w:val="hybridMultilevel"/>
     <w:tmpl w:val="BD7CC606"/>
@@ -4694,7 +5986,7 @@
       </w:rPr>
     </w:lvl>
   </w:abstractNum>
-  <w:abstractNum w:abstractNumId="17" w15:restartNumberingAfterBreak="0">
+  <w:abstractNum w:abstractNumId="22" w15:restartNumberingAfterBreak="0">
     <w:nsid w:val="4A392FE9"/>
     <w:multiLevelType w:val="hybridMultilevel"/>
     <w:tmpl w:val="9A94CD56"/>
@@ -4784,7 +6076,7 @@
       </w:pPr>
     </w:lvl>
   </w:abstractNum>
-  <w:abstractNum w:abstractNumId="18" w15:restartNumberingAfterBreak="0">
+  <w:abstractNum w:abstractNumId="23" w15:restartNumberingAfterBreak="0">
     <w:nsid w:val="50035BAB"/>
     <w:multiLevelType w:val="hybridMultilevel"/>
     <w:tmpl w:val="EE7ED56C"/>
@@ -4897,7 +6189,7 @@
       </w:rPr>
     </w:lvl>
   </w:abstractNum>
-  <w:abstractNum w:abstractNumId="19" w15:restartNumberingAfterBreak="0">
+  <w:abstractNum w:abstractNumId="24" w15:restartNumberingAfterBreak="0">
     <w:nsid w:val="51196E79"/>
     <w:multiLevelType w:val="hybridMultilevel"/>
     <w:tmpl w:val="AEDE21EA"/>
@@ -5010,7 +6302,120 @@
       </w:rPr>
     </w:lvl>
   </w:abstractNum>
-  <w:abstractNum w:abstractNumId="20" w15:restartNumberingAfterBreak="0">
+  <w:abstractNum w:abstractNumId="25" w15:restartNumberingAfterBreak="0">
+    <w:nsid w:val="56122A9A"/>
+    <w:multiLevelType w:val="hybridMultilevel"/>
+    <w:tmpl w:val="09C633C6"/>
+    <w:lvl w:ilvl="0" w:tplc="04090001">
+      <w:start w:val="1"/>
+      <w:numFmt w:val="bullet"/>
+      <w:lvlText w:val=""/>
+      <w:lvlJc w:val="left"/>
+      <w:pPr>
+        <w:ind w:left="720" w:hanging="360"/>
+      </w:pPr>
+      <w:rPr>
+        <w:rFonts w:ascii="Symbol" w:hAnsi="Symbol" w:hint="default"/>
+      </w:rPr>
+    </w:lvl>
+    <w:lvl w:ilvl="1" w:tplc="04090003" w:tentative="1">
+      <w:start w:val="1"/>
+      <w:numFmt w:val="bullet"/>
+      <w:lvlText w:val="o"/>
+      <w:lvlJc w:val="left"/>
+      <w:pPr>
+        <w:ind w:left="1440" w:hanging="360"/>
+      </w:pPr>
+      <w:rPr>
+        <w:rFonts w:ascii="Courier New" w:hAnsi="Courier New" w:cs="Courier New" w:hint="default"/>
+      </w:rPr>
+    </w:lvl>
+    <w:lvl w:ilvl="2" w:tplc="04090005" w:tentative="1">
+      <w:start w:val="1"/>
+      <w:numFmt w:val="bullet"/>
+      <w:lvlText w:val=""/>
+      <w:lvlJc w:val="left"/>
+      <w:pPr>
+        <w:ind w:left="2160" w:hanging="360"/>
+      </w:pPr>
+      <w:rPr>
+        <w:rFonts w:ascii="Wingdings" w:hAnsi="Wingdings" w:hint="default"/>
+      </w:rPr>
+    </w:lvl>
+    <w:lvl w:ilvl="3" w:tplc="04090001" w:tentative="1">
+      <w:start w:val="1"/>
+      <w:numFmt w:val="bullet"/>
+      <w:lvlText w:val=""/>
+      <w:lvlJc w:val="left"/>
+      <w:pPr>
+        <w:ind w:left="2880" w:hanging="360"/>
+      </w:pPr>
+      <w:rPr>
+        <w:rFonts w:ascii="Symbol" w:hAnsi="Symbol" w:hint="default"/>
+      </w:rPr>
+    </w:lvl>
+    <w:lvl w:ilvl="4" w:tplc="04090003" w:tentative="1">
+      <w:start w:val="1"/>
+      <w:numFmt w:val="bullet"/>
+      <w:lvlText w:val="o"/>
+      <w:lvlJc w:val="left"/>
+      <w:pPr>
+        <w:ind w:left="3600" w:hanging="360"/>
+      </w:pPr>
+      <w:rPr>
+        <w:rFonts w:ascii="Courier New" w:hAnsi="Courier New" w:cs="Courier New" w:hint="default"/>
+      </w:rPr>
+    </w:lvl>
+    <w:lvl w:ilvl="5" w:tplc="04090005" w:tentative="1">
+      <w:start w:val="1"/>
+      <w:numFmt w:val="bullet"/>
+      <w:lvlText w:val=""/>
+      <w:lvlJc w:val="left"/>
+      <w:pPr>
+        <w:ind w:left="4320" w:hanging="360"/>
+      </w:pPr>
+      <w:rPr>
+        <w:rFonts w:ascii="Wingdings" w:hAnsi="Wingdings" w:hint="default"/>
+      </w:rPr>
+    </w:lvl>
+    <w:lvl w:ilvl="6" w:tplc="04090001" w:tentative="1">
+      <w:start w:val="1"/>
+      <w:numFmt w:val="bullet"/>
+      <w:lvlText w:val=""/>
+      <w:lvlJc w:val="left"/>
+      <w:pPr>
+        <w:ind w:left="5040" w:hanging="360"/>
+      </w:pPr>
+      <w:rPr>
+        <w:rFonts w:ascii="Symbol" w:hAnsi="Symbol" w:hint="default"/>
+      </w:rPr>
+    </w:lvl>
+    <w:lvl w:ilvl="7" w:tplc="04090003" w:tentative="1">
+      <w:start w:val="1"/>
+      <w:numFmt w:val="bullet"/>
+      <w:lvlText w:val="o"/>
+      <w:lvlJc w:val="left"/>
+      <w:pPr>
+        <w:ind w:left="5760" w:hanging="360"/>
+      </w:pPr>
+      <w:rPr>
+        <w:rFonts w:ascii="Courier New" w:hAnsi="Courier New" w:cs="Courier New" w:hint="default"/>
+      </w:rPr>
+    </w:lvl>
+    <w:lvl w:ilvl="8" w:tplc="04090005" w:tentative="1">
+      <w:start w:val="1"/>
+      <w:numFmt w:val="bullet"/>
+      <w:lvlText w:val=""/>
+      <w:lvlJc w:val="left"/>
+      <w:pPr>
+        <w:ind w:left="6480" w:hanging="360"/>
+      </w:pPr>
+      <w:rPr>
+        <w:rFonts w:ascii="Wingdings" w:hAnsi="Wingdings" w:hint="default"/>
+      </w:rPr>
+    </w:lvl>
+  </w:abstractNum>
+  <w:abstractNum w:abstractNumId="26" w15:restartNumberingAfterBreak="0">
     <w:nsid w:val="579E1883"/>
     <w:multiLevelType w:val="hybridMultilevel"/>
     <w:tmpl w:val="25ACC0BC"/>
@@ -5123,7 +6528,7 @@
       </w:rPr>
     </w:lvl>
   </w:abstractNum>
-  <w:abstractNum w:abstractNumId="21" w15:restartNumberingAfterBreak="0">
+  <w:abstractNum w:abstractNumId="27" w15:restartNumberingAfterBreak="0">
     <w:nsid w:val="5ADB48A2"/>
     <w:multiLevelType w:val="hybridMultilevel"/>
     <w:tmpl w:val="8090735A"/>
@@ -5236,7 +6641,7 @@
       </w:rPr>
     </w:lvl>
   </w:abstractNum>
-  <w:abstractNum w:abstractNumId="22" w15:restartNumberingAfterBreak="0">
+  <w:abstractNum w:abstractNumId="28" w15:restartNumberingAfterBreak="0">
     <w:nsid w:val="62CA34AE"/>
     <w:multiLevelType w:val="hybridMultilevel"/>
     <w:tmpl w:val="814E16A2"/>
@@ -5349,7 +6754,7 @@
       </w:rPr>
     </w:lvl>
   </w:abstractNum>
-  <w:abstractNum w:abstractNumId="23" w15:restartNumberingAfterBreak="0">
+  <w:abstractNum w:abstractNumId="29" w15:restartNumberingAfterBreak="0">
     <w:nsid w:val="69540FAA"/>
     <w:multiLevelType w:val="hybridMultilevel"/>
     <w:tmpl w:val="535C47DA"/>
@@ -5438,7 +6843,7 @@
       </w:pPr>
     </w:lvl>
   </w:abstractNum>
-  <w:abstractNum w:abstractNumId="24" w15:restartNumberingAfterBreak="0">
+  <w:abstractNum w:abstractNumId="30" w15:restartNumberingAfterBreak="0">
     <w:nsid w:val="69843EF2"/>
     <w:multiLevelType w:val="hybridMultilevel"/>
     <w:tmpl w:val="2814135A"/>
@@ -5551,7 +6956,7 @@
       </w:rPr>
     </w:lvl>
   </w:abstractNum>
-  <w:abstractNum w:abstractNumId="25" w15:restartNumberingAfterBreak="0">
+  <w:abstractNum w:abstractNumId="31" w15:restartNumberingAfterBreak="0">
     <w:nsid w:val="6A9B1637"/>
     <w:multiLevelType w:val="hybridMultilevel"/>
     <w:tmpl w:val="D6D8C22C"/>
@@ -5664,7 +7069,7 @@
       </w:rPr>
     </w:lvl>
   </w:abstractNum>
-  <w:abstractNum w:abstractNumId="26" w15:restartNumberingAfterBreak="0">
+  <w:abstractNum w:abstractNumId="32" w15:restartNumberingAfterBreak="0">
     <w:nsid w:val="6E6B5EEB"/>
     <w:multiLevelType w:val="hybridMultilevel"/>
     <w:tmpl w:val="68DC620A"/>
@@ -5777,7 +7182,120 @@
       </w:rPr>
     </w:lvl>
   </w:abstractNum>
-  <w:abstractNum w:abstractNumId="27" w15:restartNumberingAfterBreak="0">
+  <w:abstractNum w:abstractNumId="33" w15:restartNumberingAfterBreak="0">
+    <w:nsid w:val="6EE510CF"/>
+    <w:multiLevelType w:val="hybridMultilevel"/>
+    <w:tmpl w:val="185272C0"/>
+    <w:lvl w:ilvl="0" w:tplc="04090001">
+      <w:start w:val="1"/>
+      <w:numFmt w:val="bullet"/>
+      <w:lvlText w:val=""/>
+      <w:lvlJc w:val="left"/>
+      <w:pPr>
+        <w:ind w:left="9360" w:hanging="360"/>
+      </w:pPr>
+      <w:rPr>
+        <w:rFonts w:ascii="Symbol" w:hAnsi="Symbol" w:hint="default"/>
+      </w:rPr>
+    </w:lvl>
+    <w:lvl w:ilvl="1" w:tplc="04090003" w:tentative="1">
+      <w:start w:val="1"/>
+      <w:numFmt w:val="bullet"/>
+      <w:lvlText w:val="o"/>
+      <w:lvlJc w:val="left"/>
+      <w:pPr>
+        <w:ind w:left="10080" w:hanging="360"/>
+      </w:pPr>
+      <w:rPr>
+        <w:rFonts w:ascii="Courier New" w:hAnsi="Courier New" w:cs="Courier New" w:hint="default"/>
+      </w:rPr>
+    </w:lvl>
+    <w:lvl w:ilvl="2" w:tplc="04090005" w:tentative="1">
+      <w:start w:val="1"/>
+      <w:numFmt w:val="bullet"/>
+      <w:lvlText w:val=""/>
+      <w:lvlJc w:val="left"/>
+      <w:pPr>
+        <w:ind w:left="10800" w:hanging="360"/>
+      </w:pPr>
+      <w:rPr>
+        <w:rFonts w:ascii="Wingdings" w:hAnsi="Wingdings" w:hint="default"/>
+      </w:rPr>
+    </w:lvl>
+    <w:lvl w:ilvl="3" w:tplc="04090001" w:tentative="1">
+      <w:start w:val="1"/>
+      <w:numFmt w:val="bullet"/>
+      <w:lvlText w:val=""/>
+      <w:lvlJc w:val="left"/>
+      <w:pPr>
+        <w:ind w:left="11520" w:hanging="360"/>
+      </w:pPr>
+      <w:rPr>
+        <w:rFonts w:ascii="Symbol" w:hAnsi="Symbol" w:hint="default"/>
+      </w:rPr>
+    </w:lvl>
+    <w:lvl w:ilvl="4" w:tplc="04090003" w:tentative="1">
+      <w:start w:val="1"/>
+      <w:numFmt w:val="bullet"/>
+      <w:lvlText w:val="o"/>
+      <w:lvlJc w:val="left"/>
+      <w:pPr>
+        <w:ind w:left="12240" w:hanging="360"/>
+      </w:pPr>
+      <w:rPr>
+        <w:rFonts w:ascii="Courier New" w:hAnsi="Courier New" w:cs="Courier New" w:hint="default"/>
+      </w:rPr>
+    </w:lvl>
+    <w:lvl w:ilvl="5" w:tplc="04090005" w:tentative="1">
+      <w:start w:val="1"/>
+      <w:numFmt w:val="bullet"/>
+      <w:lvlText w:val=""/>
+      <w:lvlJc w:val="left"/>
+      <w:pPr>
+        <w:ind w:left="12960" w:hanging="360"/>
+      </w:pPr>
+      <w:rPr>
+        <w:rFonts w:ascii="Wingdings" w:hAnsi="Wingdings" w:hint="default"/>
+      </w:rPr>
+    </w:lvl>
+    <w:lvl w:ilvl="6" w:tplc="04090001" w:tentative="1">
+      <w:start w:val="1"/>
+      <w:numFmt w:val="bullet"/>
+      <w:lvlText w:val=""/>
+      <w:lvlJc w:val="left"/>
+      <w:pPr>
+        <w:ind w:left="13680" w:hanging="360"/>
+      </w:pPr>
+      <w:rPr>
+        <w:rFonts w:ascii="Symbol" w:hAnsi="Symbol" w:hint="default"/>
+      </w:rPr>
+    </w:lvl>
+    <w:lvl w:ilvl="7" w:tplc="04090003" w:tentative="1">
+      <w:start w:val="1"/>
+      <w:numFmt w:val="bullet"/>
+      <w:lvlText w:val="o"/>
+      <w:lvlJc w:val="left"/>
+      <w:pPr>
+        <w:ind w:left="14400" w:hanging="360"/>
+      </w:pPr>
+      <w:rPr>
+        <w:rFonts w:ascii="Courier New" w:hAnsi="Courier New" w:cs="Courier New" w:hint="default"/>
+      </w:rPr>
+    </w:lvl>
+    <w:lvl w:ilvl="8" w:tplc="04090005" w:tentative="1">
+      <w:start w:val="1"/>
+      <w:numFmt w:val="bullet"/>
+      <w:lvlText w:val=""/>
+      <w:lvlJc w:val="left"/>
+      <w:pPr>
+        <w:ind w:left="15120" w:hanging="360"/>
+      </w:pPr>
+      <w:rPr>
+        <w:rFonts w:ascii="Wingdings" w:hAnsi="Wingdings" w:hint="default"/>
+      </w:rPr>
+    </w:lvl>
+  </w:abstractNum>
+  <w:abstractNum w:abstractNumId="34" w15:restartNumberingAfterBreak="0">
     <w:nsid w:val="74330F88"/>
     <w:multiLevelType w:val="hybridMultilevel"/>
     <w:tmpl w:val="0478DEBE"/>
@@ -5890,7 +7408,120 @@
       </w:rPr>
     </w:lvl>
   </w:abstractNum>
-  <w:abstractNum w:abstractNumId="28" w15:restartNumberingAfterBreak="0">
+  <w:abstractNum w:abstractNumId="35" w15:restartNumberingAfterBreak="0">
+    <w:nsid w:val="744C5A0E"/>
+    <w:multiLevelType w:val="hybridMultilevel"/>
+    <w:tmpl w:val="30B2AA34"/>
+    <w:lvl w:ilvl="0" w:tplc="04090001">
+      <w:start w:val="1"/>
+      <w:numFmt w:val="bullet"/>
+      <w:lvlText w:val=""/>
+      <w:lvlJc w:val="left"/>
+      <w:pPr>
+        <w:ind w:left="3600" w:hanging="360"/>
+      </w:pPr>
+      <w:rPr>
+        <w:rFonts w:ascii="Symbol" w:hAnsi="Symbol" w:hint="default"/>
+      </w:rPr>
+    </w:lvl>
+    <w:lvl w:ilvl="1" w:tplc="04090003" w:tentative="1">
+      <w:start w:val="1"/>
+      <w:numFmt w:val="bullet"/>
+      <w:lvlText w:val="o"/>
+      <w:lvlJc w:val="left"/>
+      <w:pPr>
+        <w:ind w:left="4320" w:hanging="360"/>
+      </w:pPr>
+      <w:rPr>
+        <w:rFonts w:ascii="Courier New" w:hAnsi="Courier New" w:cs="Courier New" w:hint="default"/>
+      </w:rPr>
+    </w:lvl>
+    <w:lvl w:ilvl="2" w:tplc="04090005" w:tentative="1">
+      <w:start w:val="1"/>
+      <w:numFmt w:val="bullet"/>
+      <w:lvlText w:val=""/>
+      <w:lvlJc w:val="left"/>
+      <w:pPr>
+        <w:ind w:left="5040" w:hanging="360"/>
+      </w:pPr>
+      <w:rPr>
+        <w:rFonts w:ascii="Wingdings" w:hAnsi="Wingdings" w:hint="default"/>
+      </w:rPr>
+    </w:lvl>
+    <w:lvl w:ilvl="3" w:tplc="04090001" w:tentative="1">
+      <w:start w:val="1"/>
+      <w:numFmt w:val="bullet"/>
+      <w:lvlText w:val=""/>
+      <w:lvlJc w:val="left"/>
+      <w:pPr>
+        <w:ind w:left="5760" w:hanging="360"/>
+      </w:pPr>
+      <w:rPr>
+        <w:rFonts w:ascii="Symbol" w:hAnsi="Symbol" w:hint="default"/>
+      </w:rPr>
+    </w:lvl>
+    <w:lvl w:ilvl="4" w:tplc="04090003" w:tentative="1">
+      <w:start w:val="1"/>
+      <w:numFmt w:val="bullet"/>
+      <w:lvlText w:val="o"/>
+      <w:lvlJc w:val="left"/>
+      <w:pPr>
+        <w:ind w:left="6480" w:hanging="360"/>
+      </w:pPr>
+      <w:rPr>
+        <w:rFonts w:ascii="Courier New" w:hAnsi="Courier New" w:cs="Courier New" w:hint="default"/>
+      </w:rPr>
+    </w:lvl>
+    <w:lvl w:ilvl="5" w:tplc="04090005" w:tentative="1">
+      <w:start w:val="1"/>
+      <w:numFmt w:val="bullet"/>
+      <w:lvlText w:val=""/>
+      <w:lvlJc w:val="left"/>
+      <w:pPr>
+        <w:ind w:left="7200" w:hanging="360"/>
+      </w:pPr>
+      <w:rPr>
+        <w:rFonts w:ascii="Wingdings" w:hAnsi="Wingdings" w:hint="default"/>
+      </w:rPr>
+    </w:lvl>
+    <w:lvl w:ilvl="6" w:tplc="04090001" w:tentative="1">
+      <w:start w:val="1"/>
+      <w:numFmt w:val="bullet"/>
+      <w:lvlText w:val=""/>
+      <w:lvlJc w:val="left"/>
+      <w:pPr>
+        <w:ind w:left="7920" w:hanging="360"/>
+      </w:pPr>
+      <w:rPr>
+        <w:rFonts w:ascii="Symbol" w:hAnsi="Symbol" w:hint="default"/>
+      </w:rPr>
+    </w:lvl>
+    <w:lvl w:ilvl="7" w:tplc="04090003" w:tentative="1">
+      <w:start w:val="1"/>
+      <w:numFmt w:val="bullet"/>
+      <w:lvlText w:val="o"/>
+      <w:lvlJc w:val="left"/>
+      <w:pPr>
+        <w:ind w:left="8640" w:hanging="360"/>
+      </w:pPr>
+      <w:rPr>
+        <w:rFonts w:ascii="Courier New" w:hAnsi="Courier New" w:cs="Courier New" w:hint="default"/>
+      </w:rPr>
+    </w:lvl>
+    <w:lvl w:ilvl="8" w:tplc="04090005" w:tentative="1">
+      <w:start w:val="1"/>
+      <w:numFmt w:val="bullet"/>
+      <w:lvlText w:val=""/>
+      <w:lvlJc w:val="left"/>
+      <w:pPr>
+        <w:ind w:left="9360" w:hanging="360"/>
+      </w:pPr>
+      <w:rPr>
+        <w:rFonts w:ascii="Wingdings" w:hAnsi="Wingdings" w:hint="default"/>
+      </w:rPr>
+    </w:lvl>
+  </w:abstractNum>
+  <w:abstractNum w:abstractNumId="36" w15:restartNumberingAfterBreak="0">
     <w:nsid w:val="7518712F"/>
     <w:multiLevelType w:val="hybridMultilevel"/>
     <w:tmpl w:val="7DAA68E8"/>
@@ -5979,7 +7610,7 @@
       </w:pPr>
     </w:lvl>
   </w:abstractNum>
-  <w:abstractNum w:abstractNumId="29" w15:restartNumberingAfterBreak="0">
+  <w:abstractNum w:abstractNumId="37" w15:restartNumberingAfterBreak="0">
     <w:nsid w:val="751E5284"/>
     <w:multiLevelType w:val="hybridMultilevel"/>
     <w:tmpl w:val="95486414"/>
@@ -6092,7 +7723,7 @@
       </w:rPr>
     </w:lvl>
   </w:abstractNum>
-  <w:abstractNum w:abstractNumId="30" w15:restartNumberingAfterBreak="0">
+  <w:abstractNum w:abstractNumId="38" w15:restartNumberingAfterBreak="0">
     <w:nsid w:val="753250E0"/>
     <w:multiLevelType w:val="hybridMultilevel"/>
     <w:tmpl w:val="E7206BAA"/>
@@ -6178,89 +7809,238 @@
       </w:pPr>
     </w:lvl>
   </w:abstractNum>
+  <w:abstractNum w:abstractNumId="39" w15:restartNumberingAfterBreak="0">
+    <w:nsid w:val="76E32312"/>
+    <w:multiLevelType w:val="multilevel"/>
+    <w:tmpl w:val="32845EDA"/>
+    <w:lvl w:ilvl="0">
+      <w:start w:val="1"/>
+      <w:numFmt w:val="bullet"/>
+      <w:lvlText w:val=""/>
+      <w:lvlJc w:val="left"/>
+      <w:pPr>
+        <w:tabs>
+          <w:tab w:val="num" w:pos="720"/>
+        </w:tabs>
+        <w:ind w:left="720" w:hanging="360"/>
+      </w:pPr>
+      <w:rPr>
+        <w:rFonts w:ascii="Symbol" w:hAnsi="Symbol" w:hint="default"/>
+        <w:sz w:val="20"/>
+      </w:rPr>
+    </w:lvl>
+    <w:lvl w:ilvl="1" w:tentative="1">
+      <w:start w:val="1"/>
+      <w:numFmt w:val="bullet"/>
+      <w:lvlText w:val="o"/>
+      <w:lvlJc w:val="left"/>
+      <w:pPr>
+        <w:tabs>
+          <w:tab w:val="num" w:pos="1440"/>
+        </w:tabs>
+        <w:ind w:left="1440" w:hanging="360"/>
+      </w:pPr>
+      <w:rPr>
+        <w:rFonts w:ascii="Courier New" w:hAnsi="Courier New" w:hint="default"/>
+        <w:sz w:val="20"/>
+      </w:rPr>
+    </w:lvl>
+    <w:lvl w:ilvl="2" w:tentative="1">
+      <w:start w:val="1"/>
+      <w:numFmt w:val="bullet"/>
+      <w:lvlText w:val=""/>
+      <w:lvlJc w:val="left"/>
+      <w:pPr>
+        <w:tabs>
+          <w:tab w:val="num" w:pos="2160"/>
+        </w:tabs>
+        <w:ind w:left="2160" w:hanging="360"/>
+      </w:pPr>
+      <w:rPr>
+        <w:rFonts w:ascii="Wingdings" w:hAnsi="Wingdings" w:hint="default"/>
+        <w:sz w:val="20"/>
+      </w:rPr>
+    </w:lvl>
+    <w:lvl w:ilvl="3" w:tentative="1">
+      <w:start w:val="1"/>
+      <w:numFmt w:val="bullet"/>
+      <w:lvlText w:val=""/>
+      <w:lvlJc w:val="left"/>
+      <w:pPr>
+        <w:tabs>
+          <w:tab w:val="num" w:pos="2880"/>
+        </w:tabs>
+        <w:ind w:left="2880" w:hanging="360"/>
+      </w:pPr>
+      <w:rPr>
+        <w:rFonts w:ascii="Wingdings" w:hAnsi="Wingdings" w:hint="default"/>
+        <w:sz w:val="20"/>
+      </w:rPr>
+    </w:lvl>
+    <w:lvl w:ilvl="4" w:tentative="1">
+      <w:start w:val="1"/>
+      <w:numFmt w:val="bullet"/>
+      <w:lvlText w:val=""/>
+      <w:lvlJc w:val="left"/>
+      <w:pPr>
+        <w:tabs>
+          <w:tab w:val="num" w:pos="3600"/>
+        </w:tabs>
+        <w:ind w:left="3600" w:hanging="360"/>
+      </w:pPr>
+      <w:rPr>
+        <w:rFonts w:ascii="Wingdings" w:hAnsi="Wingdings" w:hint="default"/>
+        <w:sz w:val="20"/>
+      </w:rPr>
+    </w:lvl>
+    <w:lvl w:ilvl="5" w:tentative="1">
+      <w:start w:val="1"/>
+      <w:numFmt w:val="bullet"/>
+      <w:lvlText w:val=""/>
+      <w:lvlJc w:val="left"/>
+      <w:pPr>
+        <w:tabs>
+          <w:tab w:val="num" w:pos="4320"/>
+        </w:tabs>
+        <w:ind w:left="4320" w:hanging="360"/>
+      </w:pPr>
+      <w:rPr>
+        <w:rFonts w:ascii="Wingdings" w:hAnsi="Wingdings" w:hint="default"/>
+        <w:sz w:val="20"/>
+      </w:rPr>
+    </w:lvl>
+    <w:lvl w:ilvl="6" w:tentative="1">
+      <w:start w:val="1"/>
+      <w:numFmt w:val="bullet"/>
+      <w:lvlText w:val=""/>
+      <w:lvlJc w:val="left"/>
+      <w:pPr>
+        <w:tabs>
+          <w:tab w:val="num" w:pos="5040"/>
+        </w:tabs>
+        <w:ind w:left="5040" w:hanging="360"/>
+      </w:pPr>
+      <w:rPr>
+        <w:rFonts w:ascii="Wingdings" w:hAnsi="Wingdings" w:hint="default"/>
+        <w:sz w:val="20"/>
+      </w:rPr>
+    </w:lvl>
+    <w:lvl w:ilvl="7" w:tentative="1">
+      <w:start w:val="1"/>
+      <w:numFmt w:val="bullet"/>
+      <w:lvlText w:val=""/>
+      <w:lvlJc w:val="left"/>
+      <w:pPr>
+        <w:tabs>
+          <w:tab w:val="num" w:pos="5760"/>
+        </w:tabs>
+        <w:ind w:left="5760" w:hanging="360"/>
+      </w:pPr>
+      <w:rPr>
+        <w:rFonts w:ascii="Wingdings" w:hAnsi="Wingdings" w:hint="default"/>
+        <w:sz w:val="20"/>
+      </w:rPr>
+    </w:lvl>
+    <w:lvl w:ilvl="8" w:tentative="1">
+      <w:start w:val="1"/>
+      <w:numFmt w:val="bullet"/>
+      <w:lvlText w:val=""/>
+      <w:lvlJc w:val="left"/>
+      <w:pPr>
+        <w:tabs>
+          <w:tab w:val="num" w:pos="6480"/>
+        </w:tabs>
+        <w:ind w:left="6480" w:hanging="360"/>
+      </w:pPr>
+      <w:rPr>
+        <w:rFonts w:ascii="Wingdings" w:hAnsi="Wingdings" w:hint="default"/>
+        <w:sz w:val="20"/>
+      </w:rPr>
+    </w:lvl>
+  </w:abstractNum>
   <w:num w:numId="1">
-    <w:abstractNumId w:val="23"/>
+    <w:abstractNumId w:val="29"/>
   </w:num>
   <w:num w:numId="2">
     <w:abstractNumId w:val="0"/>
   </w:num>
   <w:num w:numId="3">
-    <w:abstractNumId w:val="7"/>
+    <w:abstractNumId w:val="8"/>
   </w:num>
   <w:num w:numId="4">
-    <w:abstractNumId w:val="22"/>
+    <w:abstractNumId w:val="28"/>
   </w:num>
   <w:num w:numId="5">
-    <w:abstractNumId w:val="20"/>
+    <w:abstractNumId w:val="26"/>
   </w:num>
   <w:num w:numId="6">
-    <w:abstractNumId w:val="27"/>
+    <w:abstractNumId w:val="34"/>
   </w:num>
   <w:num w:numId="7">
-    <w:abstractNumId w:val="29"/>
+    <w:abstractNumId w:val="37"/>
   </w:num>
   <w:num w:numId="8">
+    <w:abstractNumId w:val="23"/>
+  </w:num>
+  <w:num w:numId="9">
+    <w:abstractNumId w:val="14"/>
+  </w:num>
+  <w:num w:numId="10">
+    <w:abstractNumId w:val="24"/>
+  </w:num>
+  <w:num w:numId="11">
+    <w:abstractNumId w:val="31"/>
+  </w:num>
+  <w:num w:numId="12">
+    <w:abstractNumId w:val="19"/>
+  </w:num>
+  <w:num w:numId="13">
     <w:abstractNumId w:val="18"/>
   </w:num>
-  <w:num w:numId="9">
-    <w:abstractNumId w:val="11"/>
-  </w:num>
-  <w:num w:numId="10">
-    <w:abstractNumId w:val="19"/>
-  </w:num>
-  <w:num w:numId="11">
-    <w:abstractNumId w:val="25"/>
-  </w:num>
-  <w:num w:numId="12">
-    <w:abstractNumId w:val="14"/>
-  </w:num>
-  <w:num w:numId="13">
+  <w:num w:numId="14">
     <w:abstractNumId w:val="13"/>
-  </w:num>
-  <w:num w:numId="14">
-    <w:abstractNumId w:val="10"/>
   </w:num>
   <w:num w:numId="15">
     <w:abstractNumId w:val="3"/>
   </w:num>
   <w:num w:numId="16">
-    <w:abstractNumId w:val="28"/>
+    <w:abstractNumId w:val="36"/>
   </w:num>
   <w:num w:numId="17">
-    <w:abstractNumId w:val="6"/>
+    <w:abstractNumId w:val="7"/>
   </w:num>
   <w:num w:numId="18">
-    <w:abstractNumId w:val="9"/>
+    <w:abstractNumId w:val="10"/>
   </w:num>
   <w:num w:numId="19">
     <w:abstractNumId w:val="4"/>
   </w:num>
   <w:num w:numId="20">
-    <w:abstractNumId w:val="21"/>
+    <w:abstractNumId w:val="27"/>
   </w:num>
   <w:num w:numId="21">
-    <w:abstractNumId w:val="8"/>
+    <w:abstractNumId w:val="9"/>
   </w:num>
   <w:num w:numId="22">
-    <w:abstractNumId w:val="12"/>
+    <w:abstractNumId w:val="15"/>
   </w:num>
   <w:num w:numId="23">
-    <w:abstractNumId w:val="26"/>
+    <w:abstractNumId w:val="32"/>
   </w:num>
   <w:num w:numId="24">
-    <w:abstractNumId w:val="16"/>
+    <w:abstractNumId w:val="21"/>
   </w:num>
   <w:num w:numId="25">
     <w:abstractNumId w:val="5"/>
   </w:num>
   <w:num w:numId="26">
-    <w:abstractNumId w:val="24"/>
+    <w:abstractNumId w:val="30"/>
   </w:num>
   <w:num w:numId="27">
-    <w:abstractNumId w:val="15"/>
+    <w:abstractNumId w:val="20"/>
   </w:num>
   <w:num w:numId="28">
-    <w:abstractNumId w:val="30"/>
+    <w:abstractNumId w:val="38"/>
   </w:num>
   <w:num w:numId="29">
     <w:abstractNumId w:val="2"/>
@@ -6269,7 +8049,34 @@
     <w:abstractNumId w:val="1"/>
   </w:num>
   <w:num w:numId="31">
+    <w:abstractNumId w:val="22"/>
+  </w:num>
+  <w:num w:numId="32">
+    <w:abstractNumId w:val="12"/>
+  </w:num>
+  <w:num w:numId="33">
+    <w:abstractNumId w:val="35"/>
+  </w:num>
+  <w:num w:numId="34">
+    <w:abstractNumId w:val="16"/>
+  </w:num>
+  <w:num w:numId="35">
+    <w:abstractNumId w:val="33"/>
+  </w:num>
+  <w:num w:numId="36">
+    <w:abstractNumId w:val="11"/>
+  </w:num>
+  <w:num w:numId="37">
+    <w:abstractNumId w:val="25"/>
+  </w:num>
+  <w:num w:numId="38">
+    <w:abstractNumId w:val="39"/>
+  </w:num>
+  <w:num w:numId="39">
     <w:abstractNumId w:val="17"/>
+  </w:num>
+  <w:num w:numId="40">
+    <w:abstractNumId w:val="6"/>
   </w:num>
 </w:numbering>
 </file>

</xml_diff>

<commit_message>
Added mode to test path extracting function and updated telerik report
</commit_message>
<xml_diff>
--- a/Assignment 5/Report/Telerik.docx
+++ b/Assignment 5/Report/Telerik.docx
@@ -4,12 +4,10 @@
   <w:body>
     <w:p>
       <w:pPr>
-        <w:jc w:val="center"/>
-      </w:pPr>
-    </w:p>
-    <w:p>
-      <w:pPr>
-        <w:jc w:val="center"/>
+        <w:rPr>
+          <w:sz w:val="56"/>
+          <w:szCs w:val="56"/>
+        </w:rPr>
       </w:pPr>
     </w:p>
     <w:p>
@@ -86,10 +84,17 @@
     <w:p>
       <w:pPr>
         <w:jc w:val="center"/>
-      </w:pPr>
-    </w:p>
-    <w:p>
-      <w:pPr>
+        <w:rPr>
+          <w:sz w:val="60"/>
+          <w:szCs w:val="60"/>
+        </w:rPr>
+      </w:pPr>
+    </w:p>
+    <w:p>
+      <w:pPr>
+        <w:pBdr>
+          <w:bottom w:val="single" w:sz="4" w:space="1" w:color="auto"/>
+        </w:pBdr>
         <w:jc w:val="center"/>
         <w:rPr>
           <w:b/>
@@ -153,8 +158,13 @@
         <w:t>Instructor:</w:t>
       </w:r>
       <w:r>
-        <w:t xml:space="preserve"> Dr. Shaarbaf</w:t>
-      </w:r>
+        <w:t xml:space="preserve"> Dr. </w:t>
+      </w:r>
+      <w:proofErr w:type="spellStart"/>
+      <w:r>
+        <w:t>Shaarbaf</w:t>
+      </w:r>
+      <w:proofErr w:type="spellEnd"/>
     </w:p>
     <w:p>
       <w:pPr>
@@ -184,6 +194,39 @@
       </w:r>
       <w:r>
         <w:t xml:space="preserve"> 993613026</w:t>
+      </w:r>
+    </w:p>
+    <w:p>
+      <w:pPr>
+        <w:jc w:val="center"/>
+      </w:pPr>
+    </w:p>
+    <w:p>
+      <w:pPr>
+        <w:jc w:val="center"/>
+      </w:pPr>
+    </w:p>
+    <w:p>
+      <w:pPr>
+        <w:jc w:val="center"/>
+      </w:pPr>
+    </w:p>
+    <w:p>
+      <w:pPr>
+        <w:jc w:val="center"/>
+      </w:pPr>
+    </w:p>
+    <w:p>
+      <w:pPr>
+        <w:jc w:val="center"/>
+      </w:pPr>
+    </w:p>
+    <w:p>
+      <w:pPr>
+        <w:jc w:val="center"/>
+      </w:pPr>
+      <w:r>
+        <w:t>Fall 2023</w:t>
       </w:r>
     </w:p>
     <w:p>
@@ -241,7 +284,7 @@
           <w:r>
             <w:fldChar w:fldCharType="separate"/>
           </w:r>
-          <w:hyperlink w:anchor="_Toc154261413" w:history="1">
+          <w:hyperlink w:anchor="_Toc154480673" w:history="1">
             <w:r>
               <w:rPr>
                 <w:rStyle w:val="Hyperlink"/>
@@ -270,7 +313,7 @@
                 <w:noProof/>
                 <w:webHidden/>
               </w:rPr>
-              <w:instrText xml:space="preserve"> PAGEREF _Toc154261413 \h </w:instrText>
+              <w:instrText xml:space="preserve"> PAGEREF _Toc154480673 \h </w:instrText>
             </w:r>
             <w:r>
               <w:rPr>
@@ -312,7 +355,7 @@
               <w:noProof/>
             </w:rPr>
           </w:pPr>
-          <w:hyperlink w:anchor="_Toc154261414" w:history="1">
+          <w:hyperlink w:anchor="_Toc154480674" w:history="1">
             <w:r>
               <w:rPr>
                 <w:rStyle w:val="Hyperlink"/>
@@ -341,7 +384,7 @@
                 <w:noProof/>
                 <w:webHidden/>
               </w:rPr>
-              <w:instrText xml:space="preserve"> PAGEREF _Toc154261414 \h </w:instrText>
+              <w:instrText xml:space="preserve"> PAGEREF _Toc154480674 \h </w:instrText>
             </w:r>
             <w:r>
               <w:rPr>
@@ -383,7 +426,7 @@
               <w:noProof/>
             </w:rPr>
           </w:pPr>
-          <w:hyperlink w:anchor="_Toc154261415" w:history="1">
+          <w:hyperlink w:anchor="_Toc154480675" w:history="1">
             <w:r>
               <w:rPr>
                 <w:rStyle w:val="Hyperlink"/>
@@ -412,7 +455,7 @@
                 <w:noProof/>
                 <w:webHidden/>
               </w:rPr>
-              <w:instrText xml:space="preserve"> PAGEREF _Toc154261415 \h </w:instrText>
+              <w:instrText xml:space="preserve"> PAGEREF _Toc154480675 \h </w:instrText>
             </w:r>
             <w:r>
               <w:rPr>
@@ -454,7 +497,7 @@
               <w:noProof/>
             </w:rPr>
           </w:pPr>
-          <w:hyperlink w:anchor="_Toc154261416" w:history="1">
+          <w:hyperlink w:anchor="_Toc154480676" w:history="1">
             <w:r>
               <w:rPr>
                 <w:rStyle w:val="Hyperlink"/>
@@ -483,7 +526,7 @@
                 <w:noProof/>
                 <w:webHidden/>
               </w:rPr>
-              <w:instrText xml:space="preserve"> PAGEREF _Toc154261416 \h </w:instrText>
+              <w:instrText xml:space="preserve"> PAGEREF _Toc154480676 \h </w:instrText>
             </w:r>
             <w:r>
               <w:rPr>
@@ -526,7 +569,7 @@
               <w:noProof/>
             </w:rPr>
           </w:pPr>
-          <w:hyperlink w:anchor="_Toc154261417" w:history="1">
+          <w:hyperlink w:anchor="_Toc154480677" w:history="1">
             <w:r>
               <w:rPr>
                 <w:rStyle w:val="Hyperlink"/>
@@ -571,7 +614,7 @@
                 <w:noProof/>
                 <w:webHidden/>
               </w:rPr>
-              <w:instrText xml:space="preserve"> PAGEREF _Toc154261417 \h </w:instrText>
+              <w:instrText xml:space="preserve"> PAGEREF _Toc154480677 \h </w:instrText>
             </w:r>
             <w:r>
               <w:rPr>
@@ -614,7 +657,7 @@
               <w:noProof/>
             </w:rPr>
           </w:pPr>
-          <w:hyperlink w:anchor="_Toc154261418" w:history="1">
+          <w:hyperlink w:anchor="_Toc154480678" w:history="1">
             <w:r>
               <w:rPr>
                 <w:rStyle w:val="Hyperlink"/>
@@ -659,7 +702,7 @@
                 <w:noProof/>
                 <w:webHidden/>
               </w:rPr>
-              <w:instrText xml:space="preserve"> PAGEREF _Toc154261418 \h </w:instrText>
+              <w:instrText xml:space="preserve"> PAGEREF _Toc154480678 \h </w:instrText>
             </w:r>
             <w:r>
               <w:rPr>
@@ -701,7 +744,7 @@
               <w:noProof/>
             </w:rPr>
           </w:pPr>
-          <w:hyperlink w:anchor="_Toc154261419" w:history="1">
+          <w:hyperlink w:anchor="_Toc154480679" w:history="1">
             <w:r>
               <w:rPr>
                 <w:rStyle w:val="Hyperlink"/>
@@ -730,7 +773,7 @@
                 <w:noProof/>
                 <w:webHidden/>
               </w:rPr>
-              <w:instrText xml:space="preserve"> PAGEREF _Toc154261419 \h </w:instrText>
+              <w:instrText xml:space="preserve"> PAGEREF _Toc154480679 \h </w:instrText>
             </w:r>
             <w:r>
               <w:rPr>
@@ -772,7 +815,7 @@
               <w:noProof/>
             </w:rPr>
           </w:pPr>
-          <w:hyperlink w:anchor="_Toc154261420" w:history="1">
+          <w:hyperlink w:anchor="_Toc154480680" w:history="1">
             <w:r>
               <w:rPr>
                 <w:rStyle w:val="Hyperlink"/>
@@ -801,7 +844,7 @@
                 <w:noProof/>
                 <w:webHidden/>
               </w:rPr>
-              <w:instrText xml:space="preserve"> PAGEREF _Toc154261420 \h </w:instrText>
+              <w:instrText xml:space="preserve"> PAGEREF _Toc154480680 \h </w:instrText>
             </w:r>
             <w:r>
               <w:rPr>
@@ -843,7 +886,7 @@
               <w:noProof/>
             </w:rPr>
           </w:pPr>
-          <w:hyperlink w:anchor="_Toc154261421" w:history="1">
+          <w:hyperlink w:anchor="_Toc154480681" w:history="1">
             <w:r>
               <w:rPr>
                 <w:rStyle w:val="Hyperlink"/>
@@ -872,7 +915,7 @@
                 <w:noProof/>
                 <w:webHidden/>
               </w:rPr>
-              <w:instrText xml:space="preserve"> PAGEREF _Toc154261421 \h </w:instrText>
+              <w:instrText xml:space="preserve"> PAGEREF _Toc154480681 \h </w:instrText>
             </w:r>
             <w:r>
               <w:rPr>
@@ -892,7 +935,7 @@
                 <w:noProof/>
                 <w:webHidden/>
               </w:rPr>
-              <w:t>8</w:t>
+              <w:t>9</w:t>
             </w:r>
             <w:r>
               <w:rPr>
@@ -914,7 +957,7 @@
               <w:noProof/>
             </w:rPr>
           </w:pPr>
-          <w:hyperlink w:anchor="_Toc154261422" w:history="1">
+          <w:hyperlink w:anchor="_Toc154480682" w:history="1">
             <w:r>
               <w:rPr>
                 <w:rStyle w:val="Hyperlink"/>
@@ -943,7 +986,7 @@
                 <w:noProof/>
                 <w:webHidden/>
               </w:rPr>
-              <w:instrText xml:space="preserve"> PAGEREF _Toc154261422 \h </w:instrText>
+              <w:instrText xml:space="preserve"> PAGEREF _Toc154480682 \h </w:instrText>
             </w:r>
             <w:r>
               <w:rPr>
@@ -963,7 +1006,7 @@
                 <w:noProof/>
                 <w:webHidden/>
               </w:rPr>
-              <w:t>9</w:t>
+              <w:t>10</w:t>
             </w:r>
             <w:r>
               <w:rPr>
@@ -985,7 +1028,7 @@
               <w:noProof/>
             </w:rPr>
           </w:pPr>
-          <w:hyperlink w:anchor="_Toc154261423" w:history="1">
+          <w:hyperlink w:anchor="_Toc154480683" w:history="1">
             <w:r>
               <w:rPr>
                 <w:rStyle w:val="Hyperlink"/>
@@ -1014,7 +1057,7 @@
                 <w:noProof/>
                 <w:webHidden/>
               </w:rPr>
-              <w:instrText xml:space="preserve"> PAGEREF _Toc154261423 \h </w:instrText>
+              <w:instrText xml:space="preserve"> PAGEREF _Toc154480683 \h </w:instrText>
             </w:r>
             <w:r>
               <w:rPr>
@@ -1034,7 +1077,7 @@
                 <w:noProof/>
                 <w:webHidden/>
               </w:rPr>
-              <w:t>10</w:t>
+              <w:t>11</w:t>
             </w:r>
             <w:r>
               <w:rPr>
@@ -1056,7 +1099,7 @@
               <w:noProof/>
             </w:rPr>
           </w:pPr>
-          <w:hyperlink w:anchor="_Toc154261424" w:history="1">
+          <w:hyperlink w:anchor="_Toc154480684" w:history="1">
             <w:r>
               <w:rPr>
                 <w:rStyle w:val="Hyperlink"/>
@@ -1085,7 +1128,7 @@
                 <w:noProof/>
                 <w:webHidden/>
               </w:rPr>
-              <w:instrText xml:space="preserve"> PAGEREF _Toc154261424 \h </w:instrText>
+              <w:instrText xml:space="preserve"> PAGEREF _Toc154480684 \h </w:instrText>
             </w:r>
             <w:r>
               <w:rPr>
@@ -1105,7 +1148,7 @@
                 <w:noProof/>
                 <w:webHidden/>
               </w:rPr>
-              <w:t>10</w:t>
+              <w:t>11</w:t>
             </w:r>
             <w:r>
               <w:rPr>
@@ -1144,7 +1187,7 @@
           <w:szCs w:val="36"/>
         </w:rPr>
       </w:pPr>
-      <w:bookmarkStart w:id="0" w:name="_Toc154261413"/>
+      <w:bookmarkStart w:id="0" w:name="_Toc154480673"/>
       <w:r>
         <w:rPr>
           <w:b/>
@@ -1433,7 +1476,7 @@
           <w:szCs w:val="36"/>
         </w:rPr>
       </w:pPr>
-      <w:bookmarkStart w:id="1" w:name="_Toc154261414"/>
+      <w:bookmarkStart w:id="1" w:name="_Toc154480674"/>
       <w:r>
         <w:rPr>
           <w:b/>
@@ -1487,7 +1530,7 @@
           <w:szCs w:val="36"/>
         </w:rPr>
       </w:pPr>
-      <w:bookmarkStart w:id="2" w:name="_Toc154261415"/>
+      <w:bookmarkStart w:id="2" w:name="_Toc154480675"/>
       <w:r>
         <w:rPr>
           <w:b/>
@@ -1774,7 +1817,7 @@
           <w:szCs w:val="36"/>
         </w:rPr>
       </w:pPr>
-      <w:bookmarkStart w:id="3" w:name="_Toc154261416"/>
+      <w:bookmarkStart w:id="3" w:name="_Toc154480676"/>
       <w:r>
         <w:rPr>
           <w:b/>
@@ -1803,7 +1846,7 @@
           <w:szCs w:val="28"/>
         </w:rPr>
       </w:pPr>
-      <w:bookmarkStart w:id="4" w:name="_Toc154261417"/>
+      <w:bookmarkStart w:id="4" w:name="_Toc154480677"/>
       <w:r>
         <w:rPr>
           <w:b/>
@@ -2175,7 +2218,7 @@
           <w:bCs/>
         </w:rPr>
       </w:pPr>
-      <w:bookmarkStart w:id="5" w:name="_Toc154261418"/>
+      <w:bookmarkStart w:id="5" w:name="_Toc154480678"/>
       <w:r>
         <w:rPr>
           <w:b/>
@@ -2391,7 +2434,7 @@
         </w:rPr>
         <w:tab/>
       </w:r>
-      <w:bookmarkStart w:id="6" w:name="_Toc154261419"/>
+      <w:bookmarkStart w:id="6" w:name="_Toc154480679"/>
       <w:r>
         <w:rPr>
           <w:b/>
@@ -2481,7 +2524,7 @@
         <w:lastRenderedPageBreak/>
         <w:tab/>
       </w:r>
-      <w:bookmarkStart w:id="7" w:name="_Toc154261420"/>
+      <w:bookmarkStart w:id="7" w:name="_Toc154480680"/>
       <w:r>
         <w:rPr>
           <w:b/>
@@ -2499,9 +2542,13 @@
       <w:r>
         <w:t xml:space="preserve">For web applications web tests can be defined to check the functionality, UI, or logic of the app. Nested tests can also be written to be used inside other tests for preventing test repetition. </w:t>
       </w:r>
-    </w:p>
-    <w:p>
-      <w:pPr>
+      <w:r>
+        <w:t>Some sample test can be seen below:</w:t>
+      </w:r>
+    </w:p>
+    <w:p>
+      <w:pPr>
+        <w:keepNext/>
         <w:ind w:left="720"/>
         <w:jc w:val="center"/>
       </w:pPr>
@@ -2511,7 +2558,7 @@
           <w:bdr w:val="single" w:sz="4" w:space="0" w:color="auto"/>
         </w:rPr>
         <w:drawing>
-          <wp:inline distT="0" distB="0" distL="0" distR="0" wp14:anchorId="2E856666" wp14:editId="197DE359">
+          <wp:inline distT="0" distB="0" distL="0" distR="0" wp14:anchorId="2E856666" wp14:editId="6A08A55F">
             <wp:extent cx="4433281" cy="1357687"/>
             <wp:effectExtent l="0" t="0" r="5715" b="0"/>
             <wp:docPr id="20" name="Picture 20"/>
@@ -2533,7 +2580,7 @@
                   <pic:spPr bwMode="auto">
                     <a:xfrm>
                       <a:off x="0" y="0"/>
-                      <a:ext cx="4433410" cy="1357727"/>
+                      <a:ext cx="4433281" cy="1357687"/>
                     </a:xfrm>
                     <a:prstGeom prst="rect">
                       <a:avLst/>
@@ -2556,21 +2603,282 @@
     </w:p>
     <w:p>
       <w:pPr>
+        <w:pStyle w:val="Caption"/>
+        <w:jc w:val="center"/>
+      </w:pPr>
+      <w:r>
+        <w:t>Test 0</w:t>
+      </w:r>
+    </w:p>
+    <w:p>
+      <w:pPr>
+        <w:keepNext/>
         <w:ind w:left="720"/>
         <w:jc w:val="center"/>
       </w:pPr>
-    </w:p>
-    <w:p>
-      <w:pPr>
+      <w:r>
+        <w:rPr>
+          <w:noProof/>
+          <w:bdr w:val="single" w:sz="4" w:space="0" w:color="auto"/>
+        </w:rPr>
+        <w:drawing>
+          <wp:inline distT="0" distB="0" distL="0" distR="0" wp14:anchorId="729999A6" wp14:editId="0035D63C">
+            <wp:extent cx="4423677" cy="463608"/>
+            <wp:effectExtent l="0" t="0" r="0" b="0"/>
+            <wp:docPr id="6" name="Picture 6"/>
+            <wp:cNvGraphicFramePr>
+              <a:graphicFrameLocks xmlns:a="http://schemas.openxmlformats.org/drawingml/2006/main" noChangeAspect="1"/>
+            </wp:cNvGraphicFramePr>
+            <a:graphic xmlns:a="http://schemas.openxmlformats.org/drawingml/2006/main">
+              <a:graphicData uri="http://schemas.openxmlformats.org/drawingml/2006/picture">
+                <pic:pic xmlns:pic="http://schemas.openxmlformats.org/drawingml/2006/picture">
+                  <pic:nvPicPr>
+                    <pic:cNvPr id="1" name=""/>
+                    <pic:cNvPicPr/>
+                  </pic:nvPicPr>
+                  <pic:blipFill rotWithShape="1">
+                    <a:blip r:embed="rId15"/>
+                    <a:srcRect l="25421" t="18449" r="117" b="67677"/>
+                    <a:stretch/>
+                  </pic:blipFill>
+                  <pic:spPr bwMode="auto">
+                    <a:xfrm>
+                      <a:off x="0" y="0"/>
+                      <a:ext cx="4425803" cy="463831"/>
+                    </a:xfrm>
+                    <a:prstGeom prst="rect">
+                      <a:avLst/>
+                    </a:prstGeom>
+                    <a:ln>
+                      <a:noFill/>
+                    </a:ln>
+                    <a:extLst>
+                      <a:ext uri="{53640926-AAD7-44D8-BBD7-CCE9431645EC}">
+                        <a14:shadowObscured xmlns:a14="http://schemas.microsoft.com/office/drawing/2010/main"/>
+                      </a:ext>
+                    </a:extLst>
+                  </pic:spPr>
+                </pic:pic>
+              </a:graphicData>
+            </a:graphic>
+          </wp:inline>
+        </w:drawing>
+      </w:r>
+    </w:p>
+    <w:p>
+      <w:pPr>
+        <w:pStyle w:val="Caption"/>
+        <w:jc w:val="center"/>
+      </w:pPr>
+      <w:r>
+        <w:t>Test 1</w:t>
+      </w:r>
+    </w:p>
+    <w:p>
+      <w:pPr>
+        <w:keepNext/>
         <w:ind w:left="720"/>
         <w:jc w:val="center"/>
       </w:pPr>
-    </w:p>
-    <w:p>
-      <w:pPr>
+      <w:r>
+        <w:rPr>
+          <w:noProof/>
+          <w:bdr w:val="single" w:sz="4" w:space="0" w:color="auto"/>
+        </w:rPr>
+        <w:drawing>
+          <wp:inline distT="0" distB="0" distL="0" distR="0" wp14:anchorId="0D6196A3" wp14:editId="54106F70">
+            <wp:extent cx="4424736" cy="1308677"/>
+            <wp:effectExtent l="0" t="0" r="0" b="6350"/>
+            <wp:docPr id="7" name="Picture 7"/>
+            <wp:cNvGraphicFramePr>
+              <a:graphicFrameLocks xmlns:a="http://schemas.openxmlformats.org/drawingml/2006/main" noChangeAspect="1"/>
+            </wp:cNvGraphicFramePr>
+            <a:graphic xmlns:a="http://schemas.openxmlformats.org/drawingml/2006/main">
+              <a:graphicData uri="http://schemas.openxmlformats.org/drawingml/2006/picture">
+                <pic:pic xmlns:pic="http://schemas.openxmlformats.org/drawingml/2006/picture">
+                  <pic:nvPicPr>
+                    <pic:cNvPr id="1" name=""/>
+                    <pic:cNvPicPr/>
+                  </pic:nvPicPr>
+                  <pic:blipFill rotWithShape="1">
+                    <a:blip r:embed="rId16"/>
+                    <a:srcRect l="25183" t="18032" r="349" b="42813"/>
+                    <a:stretch/>
+                  </pic:blipFill>
+                  <pic:spPr bwMode="auto">
+                    <a:xfrm>
+                      <a:off x="0" y="0"/>
+                      <a:ext cx="4426074" cy="1309073"/>
+                    </a:xfrm>
+                    <a:prstGeom prst="rect">
+                      <a:avLst/>
+                    </a:prstGeom>
+                    <a:ln>
+                      <a:noFill/>
+                    </a:ln>
+                    <a:extLst>
+                      <a:ext uri="{53640926-AAD7-44D8-BBD7-CCE9431645EC}">
+                        <a14:shadowObscured xmlns:a14="http://schemas.microsoft.com/office/drawing/2010/main"/>
+                      </a:ext>
+                    </a:extLst>
+                  </pic:spPr>
+                </pic:pic>
+              </a:graphicData>
+            </a:graphic>
+          </wp:inline>
+        </w:drawing>
+      </w:r>
+    </w:p>
+    <w:p>
+      <w:pPr>
+        <w:pStyle w:val="Caption"/>
+        <w:jc w:val="center"/>
+      </w:pPr>
+      <w:r>
+        <w:t>Test 2</w:t>
+      </w:r>
+    </w:p>
+    <w:p>
+      <w:pPr>
+        <w:keepNext/>
         <w:ind w:left="720"/>
         <w:jc w:val="center"/>
       </w:pPr>
+      <w:r>
+        <w:rPr>
+          <w:noProof/>
+          <w:bdr w:val="single" w:sz="4" w:space="0" w:color="auto"/>
+        </w:rPr>
+        <w:drawing>
+          <wp:inline distT="0" distB="0" distL="0" distR="0" wp14:anchorId="53B2BC5F" wp14:editId="2E173AF1">
+            <wp:extent cx="4414157" cy="511629"/>
+            <wp:effectExtent l="0" t="0" r="5715" b="3175"/>
+            <wp:docPr id="9" name="Picture 9"/>
+            <wp:cNvGraphicFramePr>
+              <a:graphicFrameLocks xmlns:a="http://schemas.openxmlformats.org/drawingml/2006/main" noChangeAspect="1"/>
+            </wp:cNvGraphicFramePr>
+            <a:graphic xmlns:a="http://schemas.openxmlformats.org/drawingml/2006/main">
+              <a:graphicData uri="http://schemas.openxmlformats.org/drawingml/2006/picture">
+                <pic:pic xmlns:pic="http://schemas.openxmlformats.org/drawingml/2006/picture">
+                  <pic:nvPicPr>
+                    <pic:cNvPr id="1" name=""/>
+                    <pic:cNvPicPr/>
+                  </pic:nvPicPr>
+                  <pic:blipFill rotWithShape="1">
+                    <a:blip r:embed="rId17"/>
+                    <a:srcRect l="25367" t="18234" r="358" b="66461"/>
+                    <a:stretch/>
+                  </pic:blipFill>
+                  <pic:spPr bwMode="auto">
+                    <a:xfrm>
+                      <a:off x="0" y="0"/>
+                      <a:ext cx="4414609" cy="511681"/>
+                    </a:xfrm>
+                    <a:prstGeom prst="rect">
+                      <a:avLst/>
+                    </a:prstGeom>
+                    <a:ln>
+                      <a:noFill/>
+                    </a:ln>
+                    <a:extLst>
+                      <a:ext uri="{53640926-AAD7-44D8-BBD7-CCE9431645EC}">
+                        <a14:shadowObscured xmlns:a14="http://schemas.microsoft.com/office/drawing/2010/main"/>
+                      </a:ext>
+                    </a:extLst>
+                  </pic:spPr>
+                </pic:pic>
+              </a:graphicData>
+            </a:graphic>
+          </wp:inline>
+        </w:drawing>
+      </w:r>
+    </w:p>
+    <w:p>
+      <w:pPr>
+        <w:pStyle w:val="Caption"/>
+        <w:jc w:val="center"/>
+      </w:pPr>
+      <w:r>
+        <w:t>Test 3 (+Nested Loops)</w:t>
+      </w:r>
+    </w:p>
+    <w:p>
+      <w:pPr>
+        <w:keepNext/>
+        <w:ind w:left="810"/>
+        <w:jc w:val="center"/>
+      </w:pPr>
+      <w:r>
+        <w:rPr>
+          <w:noProof/>
+          <w:bdr w:val="single" w:sz="4" w:space="0" w:color="auto"/>
+        </w:rPr>
+        <w:drawing>
+          <wp:inline distT="0" distB="0" distL="0" distR="0" wp14:anchorId="44E2A1C5" wp14:editId="64FA4813">
+            <wp:extent cx="4446433" cy="810895"/>
+            <wp:effectExtent l="0" t="0" r="0" b="8255"/>
+            <wp:docPr id="14" name="Picture 14"/>
+            <wp:cNvGraphicFramePr>
+              <a:graphicFrameLocks xmlns:a="http://schemas.openxmlformats.org/drawingml/2006/main" noChangeAspect="1"/>
+            </wp:cNvGraphicFramePr>
+            <a:graphic xmlns:a="http://schemas.openxmlformats.org/drawingml/2006/main">
+              <a:graphicData uri="http://schemas.openxmlformats.org/drawingml/2006/picture">
+                <pic:pic xmlns:pic="http://schemas.openxmlformats.org/drawingml/2006/picture">
+                  <pic:nvPicPr>
+                    <pic:cNvPr id="1" name=""/>
+                    <pic:cNvPicPr/>
+                  </pic:nvPicPr>
+                  <pic:blipFill rotWithShape="1">
+                    <a:blip r:embed="rId18"/>
+                    <a:srcRect l="25185" t="18235" b="57509"/>
+                    <a:stretch/>
+                  </pic:blipFill>
+                  <pic:spPr bwMode="auto">
+                    <a:xfrm>
+                      <a:off x="0" y="0"/>
+                      <a:ext cx="4446718" cy="810947"/>
+                    </a:xfrm>
+                    <a:prstGeom prst="rect">
+                      <a:avLst/>
+                    </a:prstGeom>
+                    <a:ln>
+                      <a:noFill/>
+                    </a:ln>
+                    <a:extLst>
+                      <a:ext uri="{53640926-AAD7-44D8-BBD7-CCE9431645EC}">
+                        <a14:shadowObscured xmlns:a14="http://schemas.microsoft.com/office/drawing/2010/main"/>
+                      </a:ext>
+                    </a:extLst>
+                  </pic:spPr>
+                </pic:pic>
+              </a:graphicData>
+            </a:graphic>
+          </wp:inline>
+        </w:drawing>
+      </w:r>
+    </w:p>
+    <w:p>
+      <w:pPr>
+        <w:pStyle w:val="Caption"/>
+        <w:jc w:val="center"/>
+      </w:pPr>
+      <w:r>
+        <w:t>Test 4 (Failed Test)</w:t>
+      </w:r>
+    </w:p>
+    <w:p>
+      <w:pPr>
+        <w:rPr>
+          <w:i/>
+          <w:iCs/>
+          <w:color w:val="44546A" w:themeColor="text2"/>
+          <w:sz w:val="18"/>
+          <w:szCs w:val="18"/>
+        </w:rPr>
+      </w:pPr>
+      <w:r>
+        <w:br w:type="page"/>
+      </w:r>
     </w:p>
     <w:p>
       <w:pPr>
@@ -2587,9 +2895,10 @@
           <w:bCs/>
           <w:color w:val="auto"/>
         </w:rPr>
+        <w:lastRenderedPageBreak/>
         <w:tab/>
       </w:r>
-      <w:bookmarkStart w:id="8" w:name="_Toc154261421"/>
+      <w:bookmarkStart w:id="8" w:name="_Toc154480681"/>
       <w:r>
         <w:rPr>
           <w:b/>
@@ -2634,7 +2943,7 @@
                     <pic:cNvPicPr/>
                   </pic:nvPicPr>
                   <pic:blipFill rotWithShape="1">
-                    <a:blip r:embed="rId15"/>
+                    <a:blip r:embed="rId19"/>
                     <a:srcRect l="27160" t="10776" r="22727" b="21679"/>
                     <a:stretch/>
                   </pic:blipFill>
@@ -2675,6 +2984,7 @@
     <w:p>
       <w:pPr>
         <w:keepNext/>
+        <w:ind w:firstLine="450"/>
         <w:jc w:val="center"/>
       </w:pPr>
       <w:r>
@@ -2697,7 +3007,7 @@
                     <pic:cNvPicPr/>
                   </pic:nvPicPr>
                   <pic:blipFill rotWithShape="1">
-                    <a:blip r:embed="rId16"/>
+                    <a:blip r:embed="rId20"/>
                     <a:srcRect l="25059" t="18649" r="466" b="56695"/>
                     <a:stretch/>
                   </pic:blipFill>
@@ -2748,7 +3058,7 @@
       <w:r>
         <w:br w:type="page"/>
       </w:r>
-      <w:bookmarkStart w:id="9" w:name="_Toc154261422"/>
+      <w:bookmarkStart w:id="9" w:name="_Toc154480682"/>
       <w:r>
         <w:rPr>
           <w:b/>
@@ -2960,7 +3270,23 @@
           <w:rFonts w:eastAsia="Times New Roman" w:cstheme="minorHAnsi"/>
           <w:color w:val="333333"/>
         </w:rPr>
-        <w:t xml:space="preserve"> Test Studio supports JavaScript function invocation and validation directly from your code. The testing tool also understands JSON objects, can handle strongly typed objects returned from JavaScript, </w:t>
+        <w:t xml:space="preserve"> Test Studio </w:t>
+      </w:r>
+      <w:proofErr w:type="gramStart"/>
+      <w:r>
+        <w:rPr>
+          <w:rFonts w:eastAsia="Times New Roman" w:cstheme="minorHAnsi"/>
+          <w:color w:val="333333"/>
+        </w:rPr>
+        <w:t>supports</w:t>
+      </w:r>
+      <w:proofErr w:type="gramEnd"/>
+      <w:r>
+        <w:rPr>
+          <w:rFonts w:eastAsia="Times New Roman" w:cstheme="minorHAnsi"/>
+          <w:color w:val="333333"/>
+        </w:rPr>
+        <w:t xml:space="preserve"> JavaScript function invocation and validation directly from your code. The testing tool also understands JSON objects, can handle strongly typed objects returned from JavaScript, </w:t>
       </w:r>
       <w:r>
         <w:rPr>
@@ -3375,7 +3701,7 @@
           <w:szCs w:val="36"/>
         </w:rPr>
       </w:pPr>
-      <w:bookmarkStart w:id="10" w:name="_Toc154261423"/>
+      <w:bookmarkStart w:id="10" w:name="_Toc154480683"/>
       <w:r>
         <w:rPr>
           <w:b/>
@@ -3398,7 +3724,7 @@
       </w:pPr>
     </w:p>
     <w:p>
-      <w:hyperlink r:id="rId17" w:history="1">
+      <w:hyperlink r:id="rId21" w:history="1">
         <w:r>
           <w:rPr>
             <w:rStyle w:val="Hyperlink"/>
@@ -3448,7 +3774,7 @@
           <w:szCs w:val="36"/>
         </w:rPr>
       </w:pPr>
-      <w:bookmarkStart w:id="11" w:name="_Toc154261424"/>
+      <w:bookmarkStart w:id="11" w:name="_Toc154480684"/>
       <w:r>
         <w:rPr>
           <w:b/>
@@ -3479,7 +3805,7 @@
       <w:r>
         <w:t xml:space="preserve"> </w:t>
       </w:r>
-      <w:hyperlink r:id="rId18" w:history="1">
+      <w:hyperlink r:id="rId22" w:history="1">
         <w:r>
           <w:rPr>
             <w:rStyle w:val="Hyperlink"/>
@@ -3506,7 +3832,7 @@
       <w:r>
         <w:t xml:space="preserve"> </w:t>
       </w:r>
-      <w:hyperlink r:id="rId19" w:history="1">
+      <w:hyperlink r:id="rId23" w:history="1">
         <w:r>
           <w:rPr>
             <w:rStyle w:val="Hyperlink"/>
@@ -3533,7 +3859,7 @@
       <w:r>
         <w:t xml:space="preserve"> </w:t>
       </w:r>
-      <w:hyperlink r:id="rId20" w:history="1">
+      <w:hyperlink r:id="rId24" w:history="1">
         <w:r>
           <w:rPr>
             <w:rStyle w:val="Hyperlink"/>

</xml_diff>